<commit_message>
made the data more multilevel
</commit_message>
<xml_diff>
--- a/centering-in-cross-sectional-data/centering-in-cross-sectional-data.docx
+++ b/centering-in-cross-sectional-data/centering-in-cross-sectional-data.docx
@@ -71,7 +71,7 @@
         <w:t xml:space="preserve"> </w:t>
       </w:r>
       <w:r>
-        <w:t xml:space="preserve">17:59:11</w:t>
+        <w:t xml:space="preserve">18:09:20</w:t>
       </w:r>
     </w:p>
     <w:p>
@@ -242,7 +242,7 @@
         <w:rPr>
           <w:rStyle w:val="VerbatimChar"/>
         </w:rPr>
-        <w:t xml:space="preserve">. generate e = rnormal(0,1) </w:t>
+        <w:t xml:space="preserve">. generate e = rnormal(0,1) // individual error</w:t>
       </w:r>
     </w:p>
     <w:p>
@@ -253,7 +253,7 @@
         <w:rPr>
           <w:rStyle w:val="VerbatimChar"/>
         </w:rPr>
-        <w:t xml:space="preserve">. generate behavior_problems = 110 + -.0001 * income + 10 * physical_punishment + e // plausible regression relationship</w:t>
+        <w:t xml:space="preserve">. generate u = country - 5 // random intercept</w:t>
       </w:r>
     </w:p>
     <w:p>
@@ -264,6 +264,17 @@
         <w:rPr>
           <w:rStyle w:val="VerbatimChar"/>
         </w:rPr>
+        <w:t xml:space="preserve">. generate behavior_problems = 110 + -.0001 * income + 10 * physical_punishment + u + e // plausible regression relationship</w:t>
+      </w:r>
+    </w:p>
+    <w:p>
+      <w:pPr>
+        <w:pStyle w:val="SourceCode"/>
+      </w:pPr>
+      <w:r>
+        <w:rPr>
+          <w:rStyle w:val="VerbatimChar"/>
+        </w:rPr>
         <w:t xml:space="preserve">. list in 1/10, abb(20) // list out some data</w:t>
       </w:r>
       <w:r>
@@ -282,133 +293,133 @@
         <w:rPr>
           <w:rStyle w:val="VerbatimChar"/>
         </w:rPr>
-        <w:t xml:space="preserve">     ┌──────────────────────────────────────────────────────────────────────────┐</w:t>
-      </w:r>
-      <w:r>
-        <w:br w:type="textWrapping"/>
-      </w:r>
-      <w:r>
-        <w:rPr>
-          <w:rStyle w:val="VerbatimChar"/>
-        </w:rPr>
-        <w:t xml:space="preserve">     │   income   physical_punishment   country           e   behavior_problems │</w:t>
-      </w:r>
-      <w:r>
-        <w:br w:type="textWrapping"/>
-      </w:r>
-      <w:r>
-        <w:rPr>
-          <w:rStyle w:val="VerbatimChar"/>
-        </w:rPr>
-        <w:t xml:space="preserve">     ├──────────────────────────────────────────────────────────────────────────┤</w:t>
-      </w:r>
-      <w:r>
-        <w:br w:type="textWrapping"/>
-      </w:r>
-      <w:r>
-        <w:rPr>
-          <w:rStyle w:val="VerbatimChar"/>
-        </w:rPr>
-        <w:t xml:space="preserve">  1. │ 40915.21                     0         1    .2154569            106.1239 │</w:t>
-      </w:r>
-      <w:r>
-        <w:br w:type="textWrapping"/>
-      </w:r>
-      <w:r>
-        <w:rPr>
-          <w:rStyle w:val="VerbatimChar"/>
-        </w:rPr>
-        <w:t xml:space="preserve">  2. │ 58346.25                     0         1   -.4418385            103.7235 │</w:t>
-      </w:r>
-      <w:r>
-        <w:br w:type="textWrapping"/>
-      </w:r>
-      <w:r>
-        <w:rPr>
-          <w:rStyle w:val="VerbatimChar"/>
-        </w:rPr>
-        <w:t xml:space="preserve">  3. │ 66061.07                     0         1    1.762688            105.1566 │</w:t>
-      </w:r>
-      <w:r>
-        <w:br w:type="textWrapping"/>
-      </w:r>
-      <w:r>
-        <w:rPr>
-          <w:rStyle w:val="VerbatimChar"/>
-        </w:rPr>
-        <w:t xml:space="preserve">  4. │ 52075.53                     0         1   -.4707811            104.3217 │</w:t>
-      </w:r>
-      <w:r>
-        <w:br w:type="textWrapping"/>
-      </w:r>
-      <w:r>
-        <w:rPr>
-          <w:rStyle w:val="VerbatimChar"/>
-        </w:rPr>
-        <w:t xml:space="preserve">  5. │ 27207.43                     0         1    .2849969            107.5643 │</w:t>
-      </w:r>
-      <w:r>
-        <w:br w:type="textWrapping"/>
-      </w:r>
-      <w:r>
-        <w:rPr>
-          <w:rStyle w:val="VerbatimChar"/>
-        </w:rPr>
-        <w:t xml:space="preserve">     ├──────────────────────────────────────────────────────────────────────────┤</w:t>
-      </w:r>
-      <w:r>
-        <w:br w:type="textWrapping"/>
-      </w:r>
-      <w:r>
-        <w:rPr>
-          <w:rStyle w:val="VerbatimChar"/>
-        </w:rPr>
-        <w:t xml:space="preserve">  6. │ 38323.49                     1         1    .0082076            116.1759 │</w:t>
-      </w:r>
-      <w:r>
-        <w:br w:type="textWrapping"/>
-      </w:r>
-      <w:r>
-        <w:rPr>
-          <w:rStyle w:val="VerbatimChar"/>
-        </w:rPr>
-        <w:t xml:space="preserve">  7. │ 25597.57                     0         1   -.1955867            107.2447 │</w:t>
-      </w:r>
-      <w:r>
-        <w:br w:type="textWrapping"/>
-      </w:r>
-      <w:r>
-        <w:rPr>
-          <w:rStyle w:val="VerbatimChar"/>
-        </w:rPr>
-        <w:t xml:space="preserve">  8. │ 36809.94                     0         1   -.0347036            106.2843 │</w:t>
-      </w:r>
-      <w:r>
-        <w:br w:type="textWrapping"/>
-      </w:r>
-      <w:r>
-        <w:rPr>
-          <w:rStyle w:val="VerbatimChar"/>
-        </w:rPr>
-        <w:t xml:space="preserve">  9. │ 22501.57                     0         1    .9727817            108.7226 │</w:t>
-      </w:r>
-      <w:r>
-        <w:br w:type="textWrapping"/>
-      </w:r>
-      <w:r>
-        <w:rPr>
-          <w:rStyle w:val="VerbatimChar"/>
-        </w:rPr>
-        <w:t xml:space="preserve"> 10. │ 43147.42                     0         2    .2931708            105.9784 │</w:t>
-      </w:r>
-      <w:r>
-        <w:br w:type="textWrapping"/>
-      </w:r>
-      <w:r>
-        <w:rPr>
-          <w:rStyle w:val="VerbatimChar"/>
-        </w:rPr>
-        <w:t xml:space="preserve">     └──────────────────────────────────────────────────────────────────────────┘</w:t>
+        <w:t xml:space="preserve">     ┌───────────────────────────────────────────────────────────────────────────────┐</w:t>
+      </w:r>
+      <w:r>
+        <w:br w:type="textWrapping"/>
+      </w:r>
+      <w:r>
+        <w:rPr>
+          <w:rStyle w:val="VerbatimChar"/>
+        </w:rPr>
+        <w:t xml:space="preserve">     │   income   physical_punishment   country           e    u   behavior_problems │</w:t>
+      </w:r>
+      <w:r>
+        <w:br w:type="textWrapping"/>
+      </w:r>
+      <w:r>
+        <w:rPr>
+          <w:rStyle w:val="VerbatimChar"/>
+        </w:rPr>
+        <w:t xml:space="preserve">     ├───────────────────────────────────────────────────────────────────────────────┤</w:t>
+      </w:r>
+      <w:r>
+        <w:br w:type="textWrapping"/>
+      </w:r>
+      <w:r>
+        <w:rPr>
+          <w:rStyle w:val="VerbatimChar"/>
+        </w:rPr>
+        <w:t xml:space="preserve">  1. │ 67330.63                     0         1   -.5072625   -4            98.75967 │</w:t>
+      </w:r>
+      <w:r>
+        <w:br w:type="textWrapping"/>
+      </w:r>
+      <w:r>
+        <w:rPr>
+          <w:rStyle w:val="VerbatimChar"/>
+        </w:rPr>
+        <w:t xml:space="preserve">  2. │    41927                     0         1   -1.108992   -4            100.6983 │</w:t>
+      </w:r>
+      <w:r>
+        <w:br w:type="textWrapping"/>
+      </w:r>
+      <w:r>
+        <w:rPr>
+          <w:rStyle w:val="VerbatimChar"/>
+        </w:rPr>
+        <w:t xml:space="preserve">  3. │ 33965.06                     0         1    -2.13616   -4            100.4673 │</w:t>
+      </w:r>
+      <w:r>
+        <w:br w:type="textWrapping"/>
+      </w:r>
+      <w:r>
+        <w:rPr>
+          <w:rStyle w:val="VerbatimChar"/>
+        </w:rPr>
+        <w:t xml:space="preserve">  4. │ 28669.77                     1         1   -.1319105   -4            113.0011 │</w:t>
+      </w:r>
+      <w:r>
+        <w:br w:type="textWrapping"/>
+      </w:r>
+      <w:r>
+        <w:rPr>
+          <w:rStyle w:val="VerbatimChar"/>
+        </w:rPr>
+        <w:t xml:space="preserve">  5. │ 51365.27                     0         1   -1.529223   -4            99.33425 │</w:t>
+      </w:r>
+      <w:r>
+        <w:br w:type="textWrapping"/>
+      </w:r>
+      <w:r>
+        <w:rPr>
+          <w:rStyle w:val="VerbatimChar"/>
+        </w:rPr>
+        <w:t xml:space="preserve">     ├───────────────────────────────────────────────────────────────────────────────┤</w:t>
+      </w:r>
+      <w:r>
+        <w:br w:type="textWrapping"/>
+      </w:r>
+      <w:r>
+        <w:rPr>
+          <w:rStyle w:val="VerbatimChar"/>
+        </w:rPr>
+        <w:t xml:space="preserve">  6. │ 59354.73                     1         1    -.890623   -4            109.1739 │</w:t>
+      </w:r>
+      <w:r>
+        <w:br w:type="textWrapping"/>
+      </w:r>
+      <w:r>
+        <w:rPr>
+          <w:rStyle w:val="VerbatimChar"/>
+        </w:rPr>
+        <w:t xml:space="preserve">  7. │ 60771.51                     1         1    .1684569   -4            110.0913 │</w:t>
+      </w:r>
+      <w:r>
+        <w:br w:type="textWrapping"/>
+      </w:r>
+      <w:r>
+        <w:rPr>
+          <w:rStyle w:val="VerbatimChar"/>
+        </w:rPr>
+        <w:t xml:space="preserve">  8. │ 16748.94                     0         1    -.084422   -4            104.2407 │</w:t>
+      </w:r>
+      <w:r>
+        <w:br w:type="textWrapping"/>
+      </w:r>
+      <w:r>
+        <w:rPr>
+          <w:rStyle w:val="VerbatimChar"/>
+        </w:rPr>
+        <w:t xml:space="preserve">  9. │ 44340.91                     0         1    -.778522   -4            100.7874 │</w:t>
+      </w:r>
+      <w:r>
+        <w:br w:type="textWrapping"/>
+      </w:r>
+      <w:r>
+        <w:rPr>
+          <w:rStyle w:val="VerbatimChar"/>
+        </w:rPr>
+        <w:t xml:space="preserve"> 10. │ 26909.24                     0         2   -.8336996   -3            103.4754 │</w:t>
+      </w:r>
+      <w:r>
+        <w:br w:type="textWrapping"/>
+      </w:r>
+      <w:r>
+        <w:rPr>
+          <w:rStyle w:val="VerbatimChar"/>
+        </w:rPr>
+        <w:t xml:space="preserve">     └───────────────────────────────────────────────────────────────────────────────┘</w:t>
       </w:r>
     </w:p>
     <w:p>
@@ -779,34 +790,16 @@
         <w:rPr>
           <w:rStyle w:val="VerbatimChar"/>
         </w:rPr>
-        <w:t xml:space="preserve">Iteration 0:   log likelihood = -132.47696  </w:t>
-      </w:r>
-      <w:r>
-        <w:br w:type="textWrapping"/>
-      </w:r>
-      <w:r>
-        <w:rPr>
-          <w:rStyle w:val="VerbatimChar"/>
-        </w:rPr>
-        <w:t xml:space="preserve">Iteration 1:   log likelihood = -132.22777  </w:t>
-      </w:r>
-      <w:r>
-        <w:br w:type="textWrapping"/>
-      </w:r>
-      <w:r>
-        <w:rPr>
-          <w:rStyle w:val="VerbatimChar"/>
-        </w:rPr>
-        <w:t xml:space="preserve">Iteration 2:   log likelihood =  -132.2277  </w:t>
-      </w:r>
-      <w:r>
-        <w:br w:type="textWrapping"/>
-      </w:r>
-      <w:r>
-        <w:rPr>
-          <w:rStyle w:val="VerbatimChar"/>
-        </w:rPr>
-        <w:t xml:space="preserve">Iteration 3:   log likelihood =  -132.2277  </w:t>
+        <w:t xml:space="preserve">Iteration 0:   log likelihood = -173.11752  </w:t>
+      </w:r>
+      <w:r>
+        <w:br w:type="textWrapping"/>
+      </w:r>
+      <w:r>
+        <w:rPr>
+          <w:rStyle w:val="VerbatimChar"/>
+        </w:rPr>
+        <w:t xml:space="preserve">Iteration 1:   log likelihood = -173.11752  </w:t>
       </w:r>
       <w:r>
         <w:br w:type="textWrapping"/>
@@ -896,16 +889,16 @@
         <w:rPr>
           <w:rStyle w:val="VerbatimChar"/>
         </w:rPr>
-        <w:t xml:space="preserve">                                                Wald chi2(2)      =    3030.41</w:t>
-      </w:r>
-      <w:r>
-        <w:br w:type="textWrapping"/>
-      </w:r>
-      <w:r>
-        <w:rPr>
-          <w:rStyle w:val="VerbatimChar"/>
-        </w:rPr>
-        <w:t xml:space="preserve">Log likelihood =  -132.2277                     Prob &gt; chi2       =     0.0000</w:t>
+        <w:t xml:space="preserve">                                                Wald chi2(2)      =    1617.44</w:t>
+      </w:r>
+      <w:r>
+        <w:br w:type="textWrapping"/>
+      </w:r>
+      <w:r>
+        <w:rPr>
+          <w:rStyle w:val="VerbatimChar"/>
+        </w:rPr>
+        <w:t xml:space="preserve">Log likelihood = -173.11752                     Prob &gt; chi2       =     0.0000</w:t>
       </w:r>
       <w:r>
         <w:br w:type="textWrapping"/>
@@ -950,25 +943,25 @@
         <w:rPr>
           <w:rStyle w:val="VerbatimChar"/>
         </w:rPr>
-        <w:t xml:space="preserve">             income │  -.0001068   5.31e-06   -20.10   0.000    -.0001172   -.0000964</w:t>
-      </w:r>
-      <w:r>
-        <w:br w:type="textWrapping"/>
-      </w:r>
-      <w:r>
-        <w:rPr>
-          <w:rStyle w:val="VerbatimChar"/>
-        </w:rPr>
-        <w:t xml:space="preserve">physical_punishment │   9.763856   .1916716    50.94   0.000     9.388186    10.13953</w:t>
-      </w:r>
-      <w:r>
-        <w:br w:type="textWrapping"/>
-      </w:r>
-      <w:r>
-        <w:rPr>
-          <w:rStyle w:val="VerbatimChar"/>
-        </w:rPr>
-        <w:t xml:space="preserve">              _cons │   110.3409   .2426648   454.71   0.000     109.8653    110.8165</w:t>
+        <w:t xml:space="preserve">             income │  -.0000968   6.80e-06   -14.23   0.000    -.0001101   -.0000835</w:t>
+      </w:r>
+      <w:r>
+        <w:br w:type="textWrapping"/>
+      </w:r>
+      <w:r>
+        <w:rPr>
+          <w:rStyle w:val="VerbatimChar"/>
+        </w:rPr>
+        <w:t xml:space="preserve">physical_punishment │   9.891857   .2486609    39.78   0.000     9.404491    10.37922</w:t>
+      </w:r>
+      <w:r>
+        <w:br w:type="textWrapping"/>
+      </w:r>
+      <w:r>
+        <w:rPr>
+          <w:rStyle w:val="VerbatimChar"/>
+        </w:rPr>
+        <w:t xml:space="preserve">              _cons │   110.4318   .9338654   118.25   0.000     108.6014    112.2621</w:t>
       </w:r>
       <w:r>
         <w:br w:type="textWrapping"/>
@@ -1031,7 +1024,7 @@
         <w:rPr>
           <w:rStyle w:val="VerbatimChar"/>
         </w:rPr>
-        <w:t xml:space="preserve">                  var(_cons) │   1.87e-17   1.79e-13             0           .</w:t>
+        <w:t xml:space="preserve">                  var(_cons) │    8.44086   3.683582      3.588585     19.8541</w:t>
       </w:r>
       <w:r>
         <w:br w:type="textWrapping"/>
@@ -1049,7 +1042,7 @@
         <w:rPr>
           <w:rStyle w:val="VerbatimChar"/>
         </w:rPr>
-        <w:t xml:space="preserve">               var(Residual) │   .8242157   .1165617      .6246875    1.087474</w:t>
+        <w:t xml:space="preserve">               var(Residual) │   1.194108   .1789771      .8901489    1.601861</w:t>
       </w:r>
       <w:r>
         <w:br w:type="textWrapping"/>
@@ -1067,7 +1060,7 @@
         <w:rPr>
           <w:rStyle w:val="VerbatimChar"/>
         </w:rPr>
-        <w:t xml:space="preserve">LR test vs. linear model: chibar2(01) = 8.5e-13       Prob &gt;= chibar2 = 1.0000</w:t>
+        <w:t xml:space="preserve">LR test vs. linear model: chibar2(01) = 161.59        Prob &gt;= chibar2 = 0.0000</w:t>
       </w:r>
     </w:p>
     <w:p>
@@ -1075,7 +1068,7 @@
         <w:pStyle w:val="FirstParagraph"/>
       </w:pPr>
       <w:r>
-        <w:t xml:space="preserve">We note that -1.068 is the effect of every additional $10,000 of per capita income. 9.764. Notably, for this handout, 110.341 is the level of behavior problems for a child who did</w:t>
+        <w:t xml:space="preserve">We note that -0.968 is the effect of every additional $10,000 of per capita income. 9.892 is the effect of physical punishment. Notably, for this handout, 110.432 is the level of behavior problems for a child who did</w:t>
       </w:r>
       <w:r>
         <w:t xml:space="preserve"> </w:t>
@@ -2658,7 +2651,7 @@
     </w:lvl>
   </w:abstractNum>
   <w:abstractNum w:abstractNumId="990">
-    <w:nsid w:val="122534b1"/>
+    <w:nsid w:val="4c6d54e3"/>
     <w:multiLevelType w:val="multilevel"/>
     <w:lvl w:ilvl="0">
       <w:numFmt w:val="bullet"/>

</xml_diff>

<commit_message>
better CSS; better data generation code; clarifications of notation
</commit_message>
<xml_diff>
--- a/centering-in-cross-sectional-data/centering-in-cross-sectional-data.docx
+++ b/centering-in-cross-sectional-data/centering-in-cross-sectional-data.docx
@@ -7,31 +7,7 @@
         <w:pStyle w:val="Title"/>
       </w:pPr>
       <w:r>
-        <w:t xml:space="preserve">Centering</w:t>
-      </w:r>
-      <w:r>
-        <w:t xml:space="preserve"> </w:t>
-      </w:r>
-      <w:r>
-        <w:t xml:space="preserve">in</w:t>
-      </w:r>
-      <w:r>
-        <w:t xml:space="preserve"> </w:t>
-      </w:r>
-      <w:r>
-        <w:t xml:space="preserve">Cross</w:t>
-      </w:r>
-      <w:r>
-        <w:t xml:space="preserve"> </w:t>
-      </w:r>
-      <w:r>
-        <w:t xml:space="preserve">Sectional</w:t>
-      </w:r>
-      <w:r>
-        <w:t xml:space="preserve"> </w:t>
-      </w:r>
-      <w:r>
-        <w:t xml:space="preserve">Data</w:t>
+        <w:t xml:space="preserve">Centering in Cross Sectional Data</w:t>
       </w:r>
     </w:p>
     <w:p>
@@ -39,13 +15,7 @@
         <w:pStyle w:val="Author"/>
       </w:pPr>
       <w:r>
-        <w:t xml:space="preserve">Andy</w:t>
-      </w:r>
-      <w:r>
-        <w:t xml:space="preserve"> </w:t>
-      </w:r>
-      <w:r>
-        <w:t xml:space="preserve">Grogan-Kaylor</w:t>
+        <w:t xml:space="preserve">Andy Grogan-Kaylor</w:t>
       </w:r>
     </w:p>
     <w:p>
@@ -53,25 +23,7 @@
         <w:pStyle w:val="Date"/>
       </w:pPr>
       <w:r>
-        <w:t xml:space="preserve">27</w:t>
-      </w:r>
-      <w:r>
-        <w:t xml:space="preserve"> </w:t>
-      </w:r>
-      <w:r>
-        <w:t xml:space="preserve">Jan</w:t>
-      </w:r>
-      <w:r>
-        <w:t xml:space="preserve"> </w:t>
-      </w:r>
-      <w:r>
-        <w:t xml:space="preserve">2022</w:t>
-      </w:r>
-      <w:r>
-        <w:t xml:space="preserve"> </w:t>
-      </w:r>
-      <w:r>
-        <w:t xml:space="preserve">13:57:31</w:t>
+        <w:t xml:space="preserve">14 Jan 2026 11:42:48</w:t>
       </w:r>
     </w:p>
     <w:bookmarkStart w:id="20" w:name="introduction"/>
@@ -103,40 +55,40 @@
       </w:r>
       <w:r>
         <w:rPr>
+          <w:i/>
           <w:iCs/>
+        </w:rPr>
+        <w:t xml:space="preserve">behavior problems</w:t>
+      </w:r>
+      <w:r>
+        <w:t xml:space="preserve"> </w:t>
+      </w:r>
+      <w:r>
+        <w:t xml:space="preserve">as a function of</w:t>
+      </w:r>
+      <w:r>
+        <w:t xml:space="preserve"> </w:t>
+      </w:r>
+      <w:r>
+        <w:rPr>
           <w:i/>
-        </w:rPr>
-        <w:t xml:space="preserve">behavior problems</w:t>
-      </w:r>
-      <w:r>
-        <w:t xml:space="preserve"> </w:t>
-      </w:r>
-      <w:r>
-        <w:t xml:space="preserve">as a function of</w:t>
-      </w:r>
-      <w:r>
-        <w:t xml:space="preserve"> </w:t>
-      </w:r>
-      <w:r>
-        <w:rPr>
           <w:iCs/>
+        </w:rPr>
+        <w:t xml:space="preserve">per capita income</w:t>
+      </w:r>
+      <w:r>
+        <w:t xml:space="preserve"> </w:t>
+      </w:r>
+      <w:r>
+        <w:t xml:space="preserve">and</w:t>
+      </w:r>
+      <w:r>
+        <w:t xml:space="preserve"> </w:t>
+      </w:r>
+      <w:r>
+        <w:rPr>
           <w:i/>
-        </w:rPr>
-        <w:t xml:space="preserve">per capita income</w:t>
-      </w:r>
-      <w:r>
-        <w:t xml:space="preserve"> </w:t>
-      </w:r>
-      <w:r>
-        <w:t xml:space="preserve">and</w:t>
-      </w:r>
-      <w:r>
-        <w:t xml:space="preserve"> </w:t>
-      </w:r>
-      <w:r>
-        <w:rPr>
           <w:iCs/>
-          <w:i/>
         </w:rPr>
         <w:t xml:space="preserve">parental use of physical punishment</w:t>
       </w:r>
@@ -430,7 +382,16 @@
         <w:rPr>
           <w:rStyle w:val="NormalTok"/>
         </w:rPr>
-        <w:t xml:space="preserve"> behavior_problems = 110 + -.0001 * income + 10 * physical_punishment + u + </w:t>
+        <w:t xml:space="preserve"> behavior_problems = 110 + -.0001 * income + 10 * physical_punishment</w:t>
+      </w:r>
+      <w:r>
+        <w:br/>
+      </w:r>
+      <w:r>
+        <w:rPr>
+          <w:rStyle w:val="NormalTok"/>
+        </w:rPr>
+        <w:t xml:space="preserve">&gt;  + u + </w:t>
       </w:r>
       <w:r>
         <w:rPr>
@@ -448,16 +409,7 @@
         <w:rPr>
           <w:rStyle w:val="CommentTok"/>
         </w:rPr>
-        <w:t xml:space="preserve">// plausib</w:t>
-      </w:r>
-      <w:r>
-        <w:br/>
-      </w:r>
-      <w:r>
-        <w:rPr>
-          <w:rStyle w:val="NormalTok"/>
-        </w:rPr>
-        <w:t xml:space="preserve">&gt; le regression relationship</w:t>
+        <w:t xml:space="preserve">// plausible regression relationship</w:t>
       </w:r>
     </w:p>
     <w:p>
@@ -472,6 +424,47 @@
       </w:r>
       <w:r>
         <w:rPr>
+          <w:rStyle w:val="KeywordTok"/>
+        </w:rPr>
+        <w:t xml:space="preserve">drop</w:t>
+      </w:r>
+      <w:r>
+        <w:rPr>
+          <w:rStyle w:val="NormalTok"/>
+        </w:rPr>
+        <w:t xml:space="preserve"> </w:t>
+      </w:r>
+      <w:r>
+        <w:rPr>
+          <w:rStyle w:val="FunctionTok"/>
+        </w:rPr>
+        <w:t xml:space="preserve">e</w:t>
+      </w:r>
+      <w:r>
+        <w:rPr>
+          <w:rStyle w:val="NormalTok"/>
+        </w:rPr>
+        <w:t xml:space="preserve"> u </w:t>
+      </w:r>
+      <w:r>
+        <w:rPr>
+          <w:rStyle w:val="CommentTok"/>
+        </w:rPr>
+        <w:t xml:space="preserve">// drop error terms</w:t>
+      </w:r>
+    </w:p>
+    <w:p>
+      <w:pPr>
+        <w:pStyle w:val="SourceCode"/>
+      </w:pPr>
+      <w:r>
+        <w:rPr>
+          <w:rStyle w:val="NormalTok"/>
+        </w:rPr>
+        <w:t xml:space="preserve">. </w:t>
+      </w:r>
+      <w:r>
+        <w:rPr>
           <w:rStyle w:val="OtherTok"/>
         </w:rPr>
         <w:t xml:space="preserve">list</w:t>
@@ -522,33 +515,21 @@
         <w:rPr>
           <w:rStyle w:val="NormalTok"/>
         </w:rPr>
-        <w:t xml:space="preserve">     ┌───────────────────────────────────────────────────────────┐</w:t>
-      </w:r>
-      <w:r>
-        <w:br/>
-      </w:r>
-      <w:r>
-        <w:rPr>
-          <w:rStyle w:val="NormalTok"/>
-        </w:rPr>
-        <w:t xml:space="preserve">     │   income   physic~t   country           </w:t>
+        <w:t xml:space="preserve">     ┌──────────────────────────────────────────┐</w:t>
+      </w:r>
+      <w:r>
+        <w:br/>
+      </w:r>
+      <w:r>
+        <w:rPr>
+          <w:rStyle w:val="NormalTok"/>
+        </w:rPr>
+        <w:t xml:space="preserve">     │   income   physic~t   country   behavi~</w:t>
       </w:r>
       <w:r>
         <w:rPr>
           <w:rStyle w:val="FunctionTok"/>
         </w:rPr>
-        <w:t xml:space="preserve">e</w:t>
-      </w:r>
-      <w:r>
-        <w:rPr>
-          <w:rStyle w:val="NormalTok"/>
-        </w:rPr>
-        <w:t xml:space="preserve">    u   behavi~</w:t>
-      </w:r>
-      <w:r>
-        <w:rPr>
-          <w:rStyle w:val="FunctionTok"/>
-        </w:rPr>
         <w:t xml:space="preserve">s</w:t>
       </w:r>
       <w:r>
@@ -564,119 +545,119 @@
         <w:rPr>
           <w:rStyle w:val="NormalTok"/>
         </w:rPr>
-        <w:t xml:space="preserve">     ├───────────────────────────────────────────────────────────┤</w:t>
-      </w:r>
-      <w:r>
-        <w:br/>
-      </w:r>
-      <w:r>
-        <w:rPr>
-          <w:rStyle w:val="NormalTok"/>
-        </w:rPr>
-        <w:t xml:space="preserve">  1. │ 38510.68          0         1    .5267254   -4   102.6757 │</w:t>
-      </w:r>
-      <w:r>
-        <w:br/>
-      </w:r>
-      <w:r>
-        <w:rPr>
-          <w:rStyle w:val="NormalTok"/>
-        </w:rPr>
-        <w:t xml:space="preserve">  2. │ 21541.63          1         1    -.514424   -4   113.3314 │</w:t>
-      </w:r>
-      <w:r>
-        <w:br/>
-      </w:r>
-      <w:r>
-        <w:rPr>
-          <w:rStyle w:val="NormalTok"/>
-        </w:rPr>
-        <w:t xml:space="preserve">  3. │ 15810.88          1         1    -.662863   -4   113.7561 │</w:t>
-      </w:r>
-      <w:r>
-        <w:br/>
-      </w:r>
-      <w:r>
-        <w:rPr>
-          <w:rStyle w:val="NormalTok"/>
-        </w:rPr>
-        <w:t xml:space="preserve">  4. │ 30859.68          0         1   -1.792949   -4   101.1211 │</w:t>
-      </w:r>
-      <w:r>
-        <w:br/>
-      </w:r>
-      <w:r>
-        <w:rPr>
-          <w:rStyle w:val="NormalTok"/>
-        </w:rPr>
-        <w:t xml:space="preserve">  5. │ 38156.11          0         1   -.0498053   -4   102.1346 │</w:t>
-      </w:r>
-      <w:r>
-        <w:br/>
-      </w:r>
-      <w:r>
-        <w:rPr>
-          <w:rStyle w:val="NormalTok"/>
-        </w:rPr>
-        <w:t xml:space="preserve">     ├───────────────────────────────────────────────────────────┤</w:t>
-      </w:r>
-      <w:r>
-        <w:br/>
-      </w:r>
-      <w:r>
-        <w:rPr>
-          <w:rStyle w:val="NormalTok"/>
-        </w:rPr>
-        <w:t xml:space="preserve">  6. │ 35222.72          0         1    .7477483   -4   103.2255 │</w:t>
-      </w:r>
-      <w:r>
-        <w:br/>
-      </w:r>
-      <w:r>
-        <w:rPr>
-          <w:rStyle w:val="NormalTok"/>
-        </w:rPr>
-        <w:t xml:space="preserve">  7. │ 14933.72          0         1   -.6618822   -4   103.8447 │</w:t>
-      </w:r>
-      <w:r>
-        <w:br/>
-      </w:r>
-      <w:r>
-        <w:rPr>
-          <w:rStyle w:val="NormalTok"/>
-        </w:rPr>
-        <w:t xml:space="preserve">  8. │ 62175.32          0         1    1.233642   -4   101.0161 │</w:t>
-      </w:r>
-      <w:r>
-        <w:br/>
-      </w:r>
-      <w:r>
-        <w:rPr>
-          <w:rStyle w:val="NormalTok"/>
-        </w:rPr>
-        <w:t xml:space="preserve">  9. │ 44908.59          0         1   -.0998779   -4   101.4093 │</w:t>
-      </w:r>
-      <w:r>
-        <w:br/>
-      </w:r>
-      <w:r>
-        <w:rPr>
-          <w:rStyle w:val="NormalTok"/>
-        </w:rPr>
-        <w:t xml:space="preserve"> 10. │ 41251.48          0         2   -.0472168   -3   102.8276 │</w:t>
-      </w:r>
-      <w:r>
-        <w:br/>
-      </w:r>
-      <w:r>
-        <w:rPr>
-          <w:rStyle w:val="NormalTok"/>
-        </w:rPr>
-        <w:t xml:space="preserve">     └───────────────────────────────────────────────────────────┘</w:t>
+        <w:t xml:space="preserve">     ├──────────────────────────────────────────┤</w:t>
+      </w:r>
+      <w:r>
+        <w:br/>
+      </w:r>
+      <w:r>
+        <w:rPr>
+          <w:rStyle w:val="NormalTok"/>
+        </w:rPr>
+        <w:t xml:space="preserve">  1. │ 21579.42          0         1   103.9339 │</w:t>
+      </w:r>
+      <w:r>
+        <w:br/>
+      </w:r>
+      <w:r>
+        <w:rPr>
+          <w:rStyle w:val="NormalTok"/>
+        </w:rPr>
+        <w:t xml:space="preserve">  2. │ 15655.29          0         1     104.34 │</w:t>
+      </w:r>
+      <w:r>
+        <w:br/>
+      </w:r>
+      <w:r>
+        <w:rPr>
+          <w:rStyle w:val="NormalTok"/>
+        </w:rPr>
+        <w:t xml:space="preserve">  3. │ 39246.49          0         1   101.7673 │</w:t>
+      </w:r>
+      <w:r>
+        <w:br/>
+      </w:r>
+      <w:r>
+        <w:rPr>
+          <w:rStyle w:val="NormalTok"/>
+        </w:rPr>
+        <w:t xml:space="preserve">  4. │ 69583.31          0         1   100.3167 │</w:t>
+      </w:r>
+      <w:r>
+        <w:br/>
+      </w:r>
+      <w:r>
+        <w:rPr>
+          <w:rStyle w:val="NormalTok"/>
+        </w:rPr>
+        <w:t xml:space="preserve">  5. │ 67367.33          0         1   99.21346 │</w:t>
+      </w:r>
+      <w:r>
+        <w:br/>
+      </w:r>
+      <w:r>
+        <w:rPr>
+          <w:rStyle w:val="NormalTok"/>
+        </w:rPr>
+        <w:t xml:space="preserve">     ├──────────────────────────────────────────┤</w:t>
+      </w:r>
+      <w:r>
+        <w:br/>
+      </w:r>
+      <w:r>
+        <w:rPr>
+          <w:rStyle w:val="NormalTok"/>
+        </w:rPr>
+        <w:t xml:space="preserve">  6. │ 40218.38          1         1   111.9705 │</w:t>
+      </w:r>
+      <w:r>
+        <w:br/>
+      </w:r>
+      <w:r>
+        <w:rPr>
+          <w:rStyle w:val="NormalTok"/>
+        </w:rPr>
+        <w:t xml:space="preserve">  7. │ 27119.36          0         1   104.2085 │</w:t>
+      </w:r>
+      <w:r>
+        <w:br/>
+      </w:r>
+      <w:r>
+        <w:rPr>
+          <w:rStyle w:val="NormalTok"/>
+        </w:rPr>
+        <w:t xml:space="preserve">  8. │ 46707.29          1         1   112.5923 │</w:t>
+      </w:r>
+      <w:r>
+        <w:br/>
+      </w:r>
+      <w:r>
+        <w:rPr>
+          <w:rStyle w:val="NormalTok"/>
+        </w:rPr>
+        <w:t xml:space="preserve">  9. │ 52002.02          0         1   98.29571 │</w:t>
+      </w:r>
+      <w:r>
+        <w:br/>
+      </w:r>
+      <w:r>
+        <w:rPr>
+          <w:rStyle w:val="NormalTok"/>
+        </w:rPr>
+        <w:t xml:space="preserve"> 10. │ 51194.89          1         2   111.3075 │</w:t>
+      </w:r>
+      <w:r>
+        <w:br/>
+      </w:r>
+      <w:r>
+        <w:rPr>
+          <w:rStyle w:val="NormalTok"/>
+        </w:rPr>
+        <w:t xml:space="preserve">     └──────────────────────────────────────────┘</w:t>
       </w:r>
     </w:p>
     <w:bookmarkEnd w:id="21"/>
-    <w:bookmarkStart w:id="26" w:name="uncentered-data"/>
+    <w:bookmarkStart w:id="28" w:name="uncentered-data"/>
     <w:p>
       <w:pPr>
         <w:pStyle w:val="Heading1"/>
@@ -825,7 +806,7 @@
       </m:oMathPara>
     </w:p>
     <w:bookmarkEnd w:id="22"/>
-    <w:bookmarkStart w:id="24" w:name="graph"/>
+    <w:bookmarkStart w:id="26" w:name="graph"/>
     <w:p>
       <w:pPr>
         <w:pStyle w:val="Heading2"/>
@@ -1186,7 +1167,16 @@
         <w:rPr>
           <w:rStyle w:val="NormalTok"/>
         </w:rPr>
-        <w:t xml:space="preserve">file /Users/agrogan/Desktop/GitHub/multilevel/centering-</w:t>
+        <w:t xml:space="preserve">file</w:t>
+      </w:r>
+      <w:r>
+        <w:br/>
+      </w:r>
+      <w:r>
+        <w:rPr>
+          <w:rStyle w:val="NormalTok"/>
+        </w:rPr>
+        <w:t xml:space="preserve">    /Users/agrogan/Desktop/GitHub/multilevel/centering-</w:t>
       </w:r>
       <w:r>
         <w:rPr>
@@ -1210,28 +1200,16 @@
         <w:rPr>
           <w:rStyle w:val="NormalTok"/>
         </w:rPr>
-        <w:t xml:space="preserve">-sectional-</w:t>
-      </w:r>
-      <w:r>
-        <w:rPr>
-          <w:rStyle w:val="KeywordTok"/>
-        </w:rPr>
-        <w:t xml:space="preserve">data</w:t>
-      </w:r>
-      <w:r>
-        <w:rPr>
-          <w:rStyle w:val="NormalTok"/>
-        </w:rPr>
-        <w:t xml:space="preserve">/myscatter.png</w:t>
-      </w:r>
-      <w:r>
-        <w:br/>
-      </w:r>
-      <w:r>
-        <w:rPr>
-          <w:rStyle w:val="NormalTok"/>
-        </w:rPr>
-        <w:t xml:space="preserve">    saved </w:t>
+        <w:t xml:space="preserve">-sectional-dat</w:t>
+      </w:r>
+      <w:r>
+        <w:br/>
+      </w:r>
+      <w:r>
+        <w:rPr>
+          <w:rStyle w:val="NormalTok"/>
+        </w:rPr>
+        <w:t xml:space="preserve">    &gt; a/myscatter.png saved </w:t>
       </w:r>
       <w:r>
         <w:rPr>
@@ -1259,14 +1237,14 @@
       <w:r>
         <w:drawing>
           <wp:inline>
-            <wp:extent cx="6858000" cy="4574286"/>
+            <wp:extent cx="3429000" cy="2057400"/>
             <wp:effectExtent b="0" l="0" r="0" t="0"/>
-            <wp:docPr descr="Scatterplot" title="" id="1" name="Picture"/>
+            <wp:docPr descr="Scatterplot" title="" id="24" name="Picture"/>
             <a:graphic>
               <a:graphicData uri="http://schemas.openxmlformats.org/drawingml/2006/picture">
                 <pic:pic>
                   <pic:nvPicPr>
-                    <pic:cNvPr descr="myscatter.png" id="0" name="Picture"/>
+                    <pic:cNvPr descr="myscatter.png" id="25" name="Picture"/>
                     <pic:cNvPicPr>
                       <a:picLocks noChangeArrowheads="1" noChangeAspect="1"/>
                     </pic:cNvPicPr>
@@ -1280,7 +1258,7 @@
                   <pic:spPr bwMode="auto">
                     <a:xfrm>
                       <a:off x="0" y="0"/>
-                      <a:ext cx="6858000" cy="4574286"/>
+                      <a:ext cx="3429000" cy="2057400"/>
                     </a:xfrm>
                     <a:prstGeom prst="rect">
                       <a:avLst/>
@@ -1307,8 +1285,8 @@
         <w:t xml:space="preserve">Scatterplot</w:t>
       </w:r>
     </w:p>
-    <w:bookmarkEnd w:id="24"/>
-    <w:bookmarkStart w:id="25" w:name="multilevel-model"/>
+    <w:bookmarkEnd w:id="26"/>
+    <w:bookmarkStart w:id="27" w:name="multilevel-model"/>
     <w:p>
       <w:pPr>
         <w:pStyle w:val="Heading2"/>
@@ -1337,7 +1315,7 @@
         <w:rPr>
           <w:rStyle w:val="NormalTok"/>
         </w:rPr>
-        <w:t xml:space="preserve">Performing EM optimization: </w:t>
+        <w:t xml:space="preserve">Performing EM optimization ...</w:t>
       </w:r>
       <w:r>
         <w:br/>
@@ -1367,70 +1345,337 @@
         <w:br/>
       </w:r>
       <w:r>
-        <w:br/>
-      </w:r>
-      <w:r>
-        <w:rPr>
-          <w:rStyle w:val="NormalTok"/>
-        </w:rPr>
-        <w:t xml:space="preserve">Iteration 0:   </w:t>
+        <w:rPr>
+          <w:rStyle w:val="NormalTok"/>
+        </w:rPr>
+        <w:t xml:space="preserve">Iteration 0:  Log likelihood = -175.93031  </w:t>
+      </w:r>
+      <w:r>
+        <w:br/>
+      </w:r>
+      <w:r>
+        <w:rPr>
+          <w:rStyle w:val="NormalTok"/>
+        </w:rPr>
+        <w:t xml:space="preserve">Iteration 1:  Log likelihood = -175.93031  </w:t>
+      </w:r>
+      <w:r>
+        <w:br/>
+      </w:r>
+      <w:r>
+        <w:br/>
+      </w:r>
+      <w:r>
+        <w:rPr>
+          <w:rStyle w:val="NormalTok"/>
+        </w:rPr>
+        <w:t xml:space="preserve">Computing standard errors ...</w:t>
+      </w:r>
+      <w:r>
+        <w:br/>
+      </w:r>
+      <w:r>
+        <w:br/>
+      </w:r>
+      <w:r>
+        <w:rPr>
+          <w:rStyle w:val="NormalTok"/>
+        </w:rPr>
+        <w:t xml:space="preserve">Mixed-</w:t>
+      </w:r>
+      <w:r>
+        <w:rPr>
+          <w:rStyle w:val="KeywordTok"/>
+        </w:rPr>
+        <w:t xml:space="preserve">effects</w:t>
+      </w:r>
+      <w:r>
+        <w:rPr>
+          <w:rStyle w:val="NormalTok"/>
+        </w:rPr>
+        <w:t xml:space="preserve"> ML regression                         Number </w:t>
+      </w:r>
+      <w:r>
+        <w:rPr>
+          <w:rStyle w:val="KeywordTok"/>
+        </w:rPr>
+        <w:t xml:space="preserve">of</w:t>
+      </w:r>
+      <w:r>
+        <w:rPr>
+          <w:rStyle w:val="NormalTok"/>
+        </w:rPr>
+        <w:t xml:space="preserve"> </w:t>
+      </w:r>
+      <w:r>
+        <w:rPr>
+          <w:rStyle w:val="KeywordTok"/>
+        </w:rPr>
+        <w:t xml:space="preserve">obs</w:t>
+      </w:r>
+      <w:r>
+        <w:rPr>
+          <w:rStyle w:val="NormalTok"/>
+        </w:rPr>
+        <w:t xml:space="preserve">    =     100</w:t>
+      </w:r>
+      <w:r>
+        <w:br/>
+      </w:r>
+      <w:r>
+        <w:rPr>
+          <w:rStyle w:val="NormalTok"/>
+        </w:rPr>
+        <w:t xml:space="preserve">Group </w:t>
+      </w:r>
+      <w:r>
+        <w:rPr>
+          <w:rStyle w:val="KeywordTok"/>
+        </w:rPr>
+        <w:t xml:space="preserve">variable</w:t>
+      </w:r>
+      <w:r>
+        <w:rPr>
+          <w:rStyle w:val="NormalTok"/>
+        </w:rPr>
+        <w:t xml:space="preserve">: country                             Number </w:t>
+      </w:r>
+      <w:r>
+        <w:rPr>
+          <w:rStyle w:val="KeywordTok"/>
+        </w:rPr>
+        <w:t xml:space="preserve">of</w:t>
+      </w:r>
+      <w:r>
+        <w:rPr>
+          <w:rStyle w:val="NormalTok"/>
+        </w:rPr>
+        <w:t xml:space="preserve"> groups =      11</w:t>
+      </w:r>
+      <w:r>
+        <w:br/>
+      </w:r>
+      <w:r>
+        <w:rPr>
+          <w:rStyle w:val="NormalTok"/>
+        </w:rPr>
+        <w:t xml:space="preserve">                                                    Obs per </w:t>
       </w:r>
       <w:r>
         <w:rPr>
           <w:rStyle w:val="FunctionTok"/>
         </w:rPr>
-        <w:t xml:space="preserve">log</w:t>
-      </w:r>
-      <w:r>
-        <w:rPr>
-          <w:rStyle w:val="NormalTok"/>
-        </w:rPr>
-        <w:t xml:space="preserve"> likelihood = -154.77318  </w:t>
-      </w:r>
-      <w:r>
-        <w:br/>
-      </w:r>
-      <w:r>
-        <w:rPr>
-          <w:rStyle w:val="NormalTok"/>
-        </w:rPr>
-        <w:t xml:space="preserve">Iteration 1:   </w:t>
+        <w:t xml:space="preserve">group</w:t>
+      </w:r>
+      <w:r>
+        <w:rPr>
+          <w:rStyle w:val="NormalTok"/>
+        </w:rPr>
+        <w:t xml:space="preserve">:</w:t>
+      </w:r>
+      <w:r>
+        <w:br/>
+      </w:r>
+      <w:r>
+        <w:rPr>
+          <w:rStyle w:val="NormalTok"/>
+        </w:rPr>
+        <w:t xml:space="preserve">                                                                 </w:t>
       </w:r>
       <w:r>
         <w:rPr>
           <w:rStyle w:val="FunctionTok"/>
         </w:rPr>
-        <w:t xml:space="preserve">log</w:t>
-      </w:r>
-      <w:r>
-        <w:rPr>
-          <w:rStyle w:val="NormalTok"/>
-        </w:rPr>
-        <w:t xml:space="preserve"> likelihood = -154.77318  </w:t>
-      </w:r>
-      <w:r>
-        <w:br/>
-      </w:r>
-      <w:r>
-        <w:br/>
-      </w:r>
-      <w:r>
-        <w:rPr>
-          <w:rStyle w:val="NormalTok"/>
-        </w:rPr>
-        <w:t xml:space="preserve">Computing standard errors:</w:t>
-      </w:r>
-      <w:r>
-        <w:br/>
-      </w:r>
-      <w:r>
-        <w:br/>
-      </w:r>
-      <w:r>
-        <w:rPr>
-          <w:rStyle w:val="NormalTok"/>
-        </w:rPr>
-        <w:t xml:space="preserve">Mixed-</w:t>
+        <w:t xml:space="preserve">min</w:t>
+      </w:r>
+      <w:r>
+        <w:rPr>
+          <w:rStyle w:val="NormalTok"/>
+        </w:rPr>
+        <w:t xml:space="preserve"> =       1</w:t>
+      </w:r>
+      <w:r>
+        <w:br/>
+      </w:r>
+      <w:r>
+        <w:rPr>
+          <w:rStyle w:val="NormalTok"/>
+        </w:rPr>
+        <w:t xml:space="preserve">                                                                 avg =     9.1</w:t>
+      </w:r>
+      <w:r>
+        <w:br/>
+      </w:r>
+      <w:r>
+        <w:rPr>
+          <w:rStyle w:val="NormalTok"/>
+        </w:rPr>
+        <w:t xml:space="preserve">                                                                 </w:t>
+      </w:r>
+      <w:r>
+        <w:rPr>
+          <w:rStyle w:val="FunctionTok"/>
+        </w:rPr>
+        <w:t xml:space="preserve">max</w:t>
+      </w:r>
+      <w:r>
+        <w:rPr>
+          <w:rStyle w:val="NormalTok"/>
+        </w:rPr>
+        <w:t xml:space="preserve"> =      10</w:t>
+      </w:r>
+      <w:r>
+        <w:br/>
+      </w:r>
+      <w:r>
+        <w:rPr>
+          <w:rStyle w:val="NormalTok"/>
+        </w:rPr>
+        <w:t xml:space="preserve">                                                    Wald </w:t>
+      </w:r>
+      <w:r>
+        <w:rPr>
+          <w:rStyle w:val="FunctionTok"/>
+        </w:rPr>
+        <w:t xml:space="preserve">chi2</w:t>
+      </w:r>
+      <w:r>
+        <w:rPr>
+          <w:rStyle w:val="NormalTok"/>
+        </w:rPr>
+        <w:t xml:space="preserve">(2)     = 1578.70</w:t>
+      </w:r>
+      <w:r>
+        <w:br/>
+      </w:r>
+      <w:r>
+        <w:rPr>
+          <w:rStyle w:val="NormalTok"/>
+        </w:rPr>
+        <w:t xml:space="preserve">Log likelihood = -175.93031                         Prob &gt; </w:t>
+      </w:r>
+      <w:r>
+        <w:rPr>
+          <w:rStyle w:val="FunctionTok"/>
+        </w:rPr>
+        <w:t xml:space="preserve">chi2</w:t>
+      </w:r>
+      <w:r>
+        <w:rPr>
+          <w:rStyle w:val="NormalTok"/>
+        </w:rPr>
+        <w:t xml:space="preserve">      =  0.0000</w:t>
+      </w:r>
+      <w:r>
+        <w:br/>
+      </w:r>
+      <w:r>
+        <w:br/>
+      </w:r>
+      <w:r>
+        <w:rPr>
+          <w:rStyle w:val="NormalTok"/>
+        </w:rPr>
+        <w:t xml:space="preserve">─────────────┬────────────────────────────────────────────────────────────────</w:t>
+      </w:r>
+      <w:r>
+        <w:br/>
+      </w:r>
+      <w:r>
+        <w:rPr>
+          <w:rStyle w:val="NormalTok"/>
+        </w:rPr>
+        <w:t xml:space="preserve">behavior_p~</w:t>
+      </w:r>
+      <w:r>
+        <w:rPr>
+          <w:rStyle w:val="FunctionTok"/>
+        </w:rPr>
+        <w:t xml:space="preserve">s</w:t>
+      </w:r>
+      <w:r>
+        <w:rPr>
+          <w:rStyle w:val="NormalTok"/>
+        </w:rPr>
+        <w:t xml:space="preserve"> │ Coefficient  Std. err.      z    P&gt;|z|     [95% conf. interval]</w:t>
+      </w:r>
+      <w:r>
+        <w:br/>
+      </w:r>
+      <w:r>
+        <w:rPr>
+          <w:rStyle w:val="NormalTok"/>
+        </w:rPr>
+        <w:t xml:space="preserve">─────────────┼────────────────────────────────────────────────────────────────</w:t>
+      </w:r>
+      <w:r>
+        <w:br/>
+      </w:r>
+      <w:r>
+        <w:rPr>
+          <w:rStyle w:val="NormalTok"/>
+        </w:rPr>
+        <w:t xml:space="preserve">      income │   -.000085   6.47e-06   -13.13   0.000    -.0000977   -.0000723</w:t>
+      </w:r>
+      <w:r>
+        <w:br/>
+      </w:r>
+      <w:r>
+        <w:rPr>
+          <w:rStyle w:val="NormalTok"/>
+        </w:rPr>
+        <w:t xml:space="preserve">physical_p~t │   9.785201   .2517406    38.87   0.000     9.291798     10.2786</w:t>
+      </w:r>
+      <w:r>
+        <w:br/>
+      </w:r>
+      <w:r>
+        <w:rPr>
+          <w:rStyle w:val="NormalTok"/>
+        </w:rPr>
+        <w:t xml:space="preserve">       </w:t>
+      </w:r>
+      <w:r>
+        <w:rPr>
+          <w:rStyle w:val="DataTypeTok"/>
+        </w:rPr>
+        <w:t xml:space="preserve">_cons</w:t>
+      </w:r>
+      <w:r>
+        <w:rPr>
+          <w:rStyle w:val="NormalTok"/>
+        </w:rPr>
+        <w:t xml:space="preserve"> │   110.4917   .9827684   112.43   0.000     108.5655    112.4179</w:t>
+      </w:r>
+      <w:r>
+        <w:br/>
+      </w:r>
+      <w:r>
+        <w:rPr>
+          <w:rStyle w:val="NormalTok"/>
+        </w:rPr>
+        <w:t xml:space="preserve">─────────────┴────────────────────────────────────────────────────────────────</w:t>
+      </w:r>
+      <w:r>
+        <w:br/>
+      </w:r>
+      <w:r>
+        <w:br/>
+      </w:r>
+      <w:r>
+        <w:rPr>
+          <w:rStyle w:val="NormalTok"/>
+        </w:rPr>
+        <w:t xml:space="preserve">─────────────────────────────┬────────────────────────────────────────────────</w:t>
+      </w:r>
+      <w:r>
+        <w:br/>
+      </w:r>
+      <w:r>
+        <w:rPr>
+          <w:rStyle w:val="NormalTok"/>
+        </w:rPr>
+        <w:t xml:space="preserve">  Random-</w:t>
       </w:r>
       <w:r>
         <w:rPr>
@@ -1442,235 +1687,46 @@
         <w:rPr>
           <w:rStyle w:val="NormalTok"/>
         </w:rPr>
-        <w:t xml:space="preserve"> ML regression                     Number </w:t>
-      </w:r>
-      <w:r>
-        <w:rPr>
-          <w:rStyle w:val="KeywordTok"/>
-        </w:rPr>
-        <w:t xml:space="preserve">of</w:t>
-      </w:r>
-      <w:r>
-        <w:rPr>
-          <w:rStyle w:val="NormalTok"/>
-        </w:rPr>
-        <w:t xml:space="preserve"> </w:t>
-      </w:r>
-      <w:r>
-        <w:rPr>
-          <w:rStyle w:val="KeywordTok"/>
-        </w:rPr>
-        <w:t xml:space="preserve">obs</w:t>
-      </w:r>
-      <w:r>
-        <w:rPr>
-          <w:rStyle w:val="NormalTok"/>
-        </w:rPr>
-        <w:t xml:space="preserve">     =        100</w:t>
-      </w:r>
-      <w:r>
-        <w:br/>
-      </w:r>
-      <w:r>
-        <w:rPr>
-          <w:rStyle w:val="NormalTok"/>
-        </w:rPr>
-        <w:t xml:space="preserve">Group </w:t>
-      </w:r>
-      <w:r>
-        <w:rPr>
-          <w:rStyle w:val="KeywordTok"/>
-        </w:rPr>
-        <w:t xml:space="preserve">variable</w:t>
-      </w:r>
-      <w:r>
-        <w:rPr>
-          <w:rStyle w:val="NormalTok"/>
-        </w:rPr>
-        <w:t xml:space="preserve">: country                         Number </w:t>
-      </w:r>
-      <w:r>
-        <w:rPr>
-          <w:rStyle w:val="KeywordTok"/>
-        </w:rPr>
-        <w:t xml:space="preserve">of</w:t>
-      </w:r>
-      <w:r>
-        <w:rPr>
-          <w:rStyle w:val="NormalTok"/>
-        </w:rPr>
-        <w:t xml:space="preserve"> groups  =         11</w:t>
-      </w:r>
-      <w:r>
-        <w:br/>
-      </w:r>
-      <w:r>
-        <w:rPr>
-          <w:rStyle w:val="NormalTok"/>
-        </w:rPr>
-        <w:t xml:space="preserve">                                                Obs per </w:t>
-      </w:r>
-      <w:r>
-        <w:rPr>
-          <w:rStyle w:val="FunctionTok"/>
-        </w:rPr>
-        <w:t xml:space="preserve">group</w:t>
-      </w:r>
-      <w:r>
-        <w:rPr>
-          <w:rStyle w:val="NormalTok"/>
-        </w:rPr>
-        <w:t xml:space="preserve">:</w:t>
-      </w:r>
-      <w:r>
-        <w:br/>
-      </w:r>
-      <w:r>
-        <w:rPr>
-          <w:rStyle w:val="NormalTok"/>
-        </w:rPr>
-        <w:t xml:space="preserve">                                                              </w:t>
-      </w:r>
-      <w:r>
-        <w:rPr>
-          <w:rStyle w:val="FunctionTok"/>
-        </w:rPr>
-        <w:t xml:space="preserve">min</w:t>
-      </w:r>
-      <w:r>
-        <w:rPr>
-          <w:rStyle w:val="NormalTok"/>
-        </w:rPr>
-        <w:t xml:space="preserve"> =          1</w:t>
-      </w:r>
-      <w:r>
-        <w:br/>
-      </w:r>
-      <w:r>
-        <w:rPr>
-          <w:rStyle w:val="NormalTok"/>
-        </w:rPr>
-        <w:t xml:space="preserve">                                                              avg =        9.1</w:t>
-      </w:r>
-      <w:r>
-        <w:br/>
-      </w:r>
-      <w:r>
-        <w:rPr>
-          <w:rStyle w:val="NormalTok"/>
-        </w:rPr>
-        <w:t xml:space="preserve">                                                              </w:t>
-      </w:r>
-      <w:r>
-        <w:rPr>
-          <w:rStyle w:val="FunctionTok"/>
-        </w:rPr>
-        <w:t xml:space="preserve">max</w:t>
-      </w:r>
-      <w:r>
-        <w:rPr>
-          <w:rStyle w:val="NormalTok"/>
-        </w:rPr>
-        <w:t xml:space="preserve"> =         10</w:t>
-      </w:r>
-      <w:r>
-        <w:br/>
-      </w:r>
-      <w:r>
-        <w:rPr>
-          <w:rStyle w:val="NormalTok"/>
-        </w:rPr>
-        <w:t xml:space="preserve">                                                Wald </w:t>
-      </w:r>
-      <w:r>
-        <w:rPr>
-          <w:rStyle w:val="FunctionTok"/>
-        </w:rPr>
-        <w:t xml:space="preserve">chi2</w:t>
-      </w:r>
-      <w:r>
-        <w:rPr>
-          <w:rStyle w:val="NormalTok"/>
-        </w:rPr>
-        <w:t xml:space="preserve">(2)      =    2321.02</w:t>
-      </w:r>
-      <w:r>
-        <w:br/>
-      </w:r>
-      <w:r>
-        <w:rPr>
-          <w:rStyle w:val="NormalTok"/>
-        </w:rPr>
-        <w:t xml:space="preserve">Log likelihood = -154.77318                     Prob &gt; </w:t>
-      </w:r>
-      <w:r>
-        <w:rPr>
-          <w:rStyle w:val="FunctionTok"/>
-        </w:rPr>
-        <w:t xml:space="preserve">chi2</w:t>
-      </w:r>
-      <w:r>
-        <w:rPr>
-          <w:rStyle w:val="NormalTok"/>
-        </w:rPr>
-        <w:t xml:space="preserve">       =     0.0000</w:t>
-      </w:r>
-      <w:r>
-        <w:br/>
-      </w:r>
-      <w:r>
-        <w:br/>
-      </w:r>
-      <w:r>
-        <w:rPr>
-          <w:rStyle w:val="NormalTok"/>
-        </w:rPr>
-        <w:t xml:space="preserve">────────────────────┬────────────────────────────────────────────────────────────────</w:t>
-      </w:r>
-      <w:r>
-        <w:br/>
-      </w:r>
-      <w:r>
-        <w:rPr>
-          <w:rStyle w:val="NormalTok"/>
-        </w:rPr>
-        <w:t xml:space="preserve">  behavior_problems │ Coefficient  Std. err.      z    P&gt;|z|     [95% conf. interval]</w:t>
-      </w:r>
-      <w:r>
-        <w:br/>
-      </w:r>
-      <w:r>
-        <w:rPr>
-          <w:rStyle w:val="NormalTok"/>
-        </w:rPr>
-        <w:t xml:space="preserve">────────────────────┼────────────────────────────────────────────────────────────────</w:t>
-      </w:r>
-      <w:r>
-        <w:br/>
-      </w:r>
-      <w:r>
-        <w:rPr>
-          <w:rStyle w:val="NormalTok"/>
-        </w:rPr>
-        <w:t xml:space="preserve">             income │  -.0000972   5.29e-06   -18.37   0.000    -.0001075   -.0000868</w:t>
-      </w:r>
-      <w:r>
-        <w:br/>
-      </w:r>
-      <w:r>
-        <w:rPr>
-          <w:rStyle w:val="NormalTok"/>
-        </w:rPr>
-        <w:t xml:space="preserve">physical_punishment │   10.09371     .21943    46.00   0.000     9.663634    10.52378</w:t>
-      </w:r>
-      <w:r>
-        <w:br/>
-      </w:r>
-      <w:r>
-        <w:rPr>
-          <w:rStyle w:val="NormalTok"/>
-        </w:rPr>
-        <w:t xml:space="preserve">              </w:t>
+        <w:t xml:space="preserve"> parameters  │   Estimate   Std. err.     [95% conf. interval]</w:t>
+      </w:r>
+      <w:r>
+        <w:br/>
+      </w:r>
+      <w:r>
+        <w:rPr>
+          <w:rStyle w:val="NormalTok"/>
+        </w:rPr>
+        <w:t xml:space="preserve">─────────────────────────────┼────────────────────────────────────────────────</w:t>
+      </w:r>
+      <w:r>
+        <w:br/>
+      </w:r>
+      <w:r>
+        <w:rPr>
+          <w:rStyle w:val="NormalTok"/>
+        </w:rPr>
+        <w:t xml:space="preserve">country: Identity            │</w:t>
+      </w:r>
+      <w:r>
+        <w:br/>
+      </w:r>
+      <w:r>
+        <w:rPr>
+          <w:rStyle w:val="NormalTok"/>
+        </w:rPr>
+        <w:t xml:space="preserve">                  </w:t>
+      </w:r>
+      <w:r>
+        <w:rPr>
+          <w:rStyle w:val="KeywordTok"/>
+        </w:rPr>
+        <w:t xml:space="preserve">var</w:t>
+      </w:r>
+      <w:r>
+        <w:rPr>
+          <w:rStyle w:val="NormalTok"/>
+        </w:rPr>
+        <w:t xml:space="preserve">(</w:t>
       </w:r>
       <w:r>
         <w:rPr>
@@ -1682,49 +1738,7 @@
         <w:rPr>
           <w:rStyle w:val="NormalTok"/>
         </w:rPr>
-        <w:t xml:space="preserve"> │   110.9816   .9910829   111.98   0.000     109.0391    112.9241</w:t>
-      </w:r>
-      <w:r>
-        <w:br/>
-      </w:r>
-      <w:r>
-        <w:rPr>
-          <w:rStyle w:val="NormalTok"/>
-        </w:rPr>
-        <w:t xml:space="preserve">────────────────────┴────────────────────────────────────────────────────────────────</w:t>
-      </w:r>
-      <w:r>
-        <w:br/>
-      </w:r>
-      <w:r>
-        <w:br/>
-      </w:r>
-      <w:r>
-        <w:rPr>
-          <w:rStyle w:val="NormalTok"/>
-        </w:rPr>
-        <w:t xml:space="preserve">─────────────────────────────┬────────────────────────────────────────────────</w:t>
-      </w:r>
-      <w:r>
-        <w:br/>
-      </w:r>
-      <w:r>
-        <w:rPr>
-          <w:rStyle w:val="NormalTok"/>
-        </w:rPr>
-        <w:t xml:space="preserve">  Random-</w:t>
-      </w:r>
-      <w:r>
-        <w:rPr>
-          <w:rStyle w:val="KeywordTok"/>
-        </w:rPr>
-        <w:t xml:space="preserve">effects</w:t>
-      </w:r>
-      <w:r>
-        <w:rPr>
-          <w:rStyle w:val="NormalTok"/>
-        </w:rPr>
-        <w:t xml:space="preserve"> parameters  │   Estimate   Std. err.     [95% conf. interval]</w:t>
+        <w:t xml:space="preserve">) │    9.62149   4.267225      4.033909    22.94873</w:t>
       </w:r>
       <w:r>
         <w:br/>
@@ -1742,16 +1756,7 @@
         <w:rPr>
           <w:rStyle w:val="NormalTok"/>
         </w:rPr>
-        <w:t xml:space="preserve">country: Identity            │</w:t>
-      </w:r>
-      <w:r>
-        <w:br/>
-      </w:r>
-      <w:r>
-        <w:rPr>
-          <w:rStyle w:val="NormalTok"/>
-        </w:rPr>
-        <w:t xml:space="preserve">                  </w:t>
+        <w:t xml:space="preserve">               </w:t>
       </w:r>
       <w:r>
         <w:rPr>
@@ -1763,49 +1768,7 @@
         <w:rPr>
           <w:rStyle w:val="NormalTok"/>
         </w:rPr>
-        <w:t xml:space="preserve">(</w:t>
-      </w:r>
-      <w:r>
-        <w:rPr>
-          <w:rStyle w:val="DataTypeTok"/>
-        </w:rPr>
-        <w:t xml:space="preserve">_cons</w:t>
-      </w:r>
-      <w:r>
-        <w:rPr>
-          <w:rStyle w:val="NormalTok"/>
-        </w:rPr>
-        <w:t xml:space="preserve">) │   10.21833   4.480481      4.326623    24.13295</w:t>
-      </w:r>
-      <w:r>
-        <w:br/>
-      </w:r>
-      <w:r>
-        <w:rPr>
-          <w:rStyle w:val="NormalTok"/>
-        </w:rPr>
-        <w:t xml:space="preserve">─────────────────────────────┼────────────────────────────────────────────────</w:t>
-      </w:r>
-      <w:r>
-        <w:br/>
-      </w:r>
-      <w:r>
-        <w:rPr>
-          <w:rStyle w:val="NormalTok"/>
-        </w:rPr>
-        <w:t xml:space="preserve">               </w:t>
-      </w:r>
-      <w:r>
-        <w:rPr>
-          <w:rStyle w:val="KeywordTok"/>
-        </w:rPr>
-        <w:t xml:space="preserve">var</w:t>
-      </w:r>
-      <w:r>
-        <w:rPr>
-          <w:rStyle w:val="NormalTok"/>
-        </w:rPr>
-        <w:t xml:space="preserve">(Residual) │   .7733333   .1161378      .5761489    1.038003</w:t>
+        <w:t xml:space="preserve">(Residual) │   1.251906   .1880621      .9326183    1.680505</w:t>
       </w:r>
       <w:r>
         <w:br/>
@@ -1847,7 +1810,7 @@
         <w:rPr>
           <w:rStyle w:val="NormalTok"/>
         </w:rPr>
-        <w:t xml:space="preserve">: chibar2(01) = 181.47        Prob &gt;= chibar2 = 0.0000</w:t>
+        <w:t xml:space="preserve">: chibar2(01) = 151.93        Prob &gt;= chibar2 = 0.0000</w:t>
       </w:r>
     </w:p>
     <w:p>
@@ -1855,41 +1818,49 @@
         <w:pStyle w:val="FirstParagraph"/>
       </w:pPr>
       <w:r>
-        <w:t xml:space="preserve">We note that -0.972 is the effect of every additional $10,000 of per capita income. 10.094 is the effect of physical punishment. Notably, for this handout, 110.982 is the level of behavior problems for a child who did</w:t>
-      </w:r>
-      <w:r>
-        <w:t xml:space="preserve"> </w:t>
-      </w:r>
-      <w:r>
-        <w:rPr>
+        <w:t xml:space="preserve">We note that -0.850 is the effect of every additional $10,000 of per capita income. 9.785 is the effect of physical punishment.</w:t>
+      </w:r>
+    </w:p>
+    <w:p>
+      <w:pPr>
+        <w:pStyle w:val="BodyText"/>
+      </w:pPr>
+      <w:r>
+        <w:t xml:space="preserve">Notably, for this handout, 110.492 is the level of behavior problems for a child who did</w:t>
+      </w:r>
+      <w:r>
+        <w:t xml:space="preserve"> </w:t>
+      </w:r>
+      <w:r>
+        <w:rPr>
+          <w:i/>
           <w:iCs/>
+        </w:rPr>
+        <w:t xml:space="preserve">not receive physical punishment</w:t>
+      </w:r>
+      <w:r>
+        <w:t xml:space="preserve"> </w:t>
+      </w:r>
+      <w:r>
+        <w:t xml:space="preserve">living in a family with</w:t>
+      </w:r>
+      <w:r>
+        <w:t xml:space="preserve"> </w:t>
+      </w:r>
+      <w:r>
+        <w:rPr>
+          <w:b/>
+          <w:bCs/>
+        </w:rPr>
+        <w:t xml:space="preserve">$0</w:t>
+      </w:r>
+      <w:r>
+        <w:t xml:space="preserve"> </w:t>
+      </w:r>
+      <w:r>
+        <w:rPr>
           <w:i/>
-        </w:rPr>
-        <w:t xml:space="preserve">not receive physical punishment</w:t>
-      </w:r>
-      <w:r>
-        <w:t xml:space="preserve"> </w:t>
-      </w:r>
-      <w:r>
-        <w:t xml:space="preserve">living in a family with</w:t>
-      </w:r>
-      <w:r>
-        <w:t xml:space="preserve"> </w:t>
-      </w:r>
-      <w:r>
-        <w:rPr>
-          <w:bCs/>
-          <w:b/>
-        </w:rPr>
-        <w:t xml:space="preserve">$0</w:t>
-      </w:r>
-      <w:r>
-        <w:t xml:space="preserve"> </w:t>
-      </w:r>
-      <w:r>
-        <w:rPr>
           <w:iCs/>
-          <w:i/>
         </w:rPr>
         <w:t xml:space="preserve">income</w:t>
       </w:r>
@@ -1897,9 +1868,9 @@
         <w:t xml:space="preserve">.</w:t>
       </w:r>
     </w:p>
-    <w:bookmarkEnd w:id="25"/>
-    <w:bookmarkEnd w:id="26"/>
-    <w:bookmarkStart w:id="31" w:name="grand-mean-centering"/>
+    <w:bookmarkEnd w:id="27"/>
+    <w:bookmarkEnd w:id="28"/>
+    <w:bookmarkStart w:id="35" w:name="grand-mean-centering"/>
     <w:p>
       <w:pPr>
         <w:pStyle w:val="Heading1"/>
@@ -1927,25 +1898,14 @@
         <w:t xml:space="preserve"> </w:t>
       </w:r>
       <m:oMath>
-        <m:r>
-          <m:t>i</m:t>
-        </m:r>
-        <m:r>
-          <m:t>n</m:t>
-        </m:r>
-        <m:r>
-          <m:t>c</m:t>
-        </m:r>
-        <m:r>
-          <m:t>o</m:t>
-        </m:r>
-        <m:r>
-          <m:t>m</m:t>
-        </m:r>
         <m:sSub>
           <m:e>
             <m:r>
-              <m:t>e</m:t>
+              <m:rPr>
+                <m:nor/>
+                <m:sty m:val="p"/>
+              </m:rPr>
+              <m:t>income</m:t>
             </m:r>
           </m:e>
           <m:sub>
@@ -1965,22 +1925,11 @@
           <m:t>=</m:t>
         </m:r>
         <m:r>
-          <m:t>i</m:t>
-        </m:r>
-        <m:r>
-          <m:t>n</m:t>
-        </m:r>
-        <m:r>
-          <m:t>c</m:t>
-        </m:r>
-        <m:r>
-          <m:t>o</m:t>
-        </m:r>
-        <m:r>
-          <m:t>m</m:t>
-        </m:r>
-        <m:r>
-          <m:t>e</m:t>
+          <m:rPr>
+            <m:nor/>
+            <m:sty m:val="p"/>
+          </m:rPr>
+          <m:t>income</m:t>
         </m:r>
         <m:r>
           <m:rPr>
@@ -1994,28 +1943,17 @@
           </m:barPr>
           <m:e>
             <m:r>
-              <m:t>i</m:t>
-            </m:r>
-            <m:r>
-              <m:t>n</m:t>
-            </m:r>
-            <m:r>
-              <m:t>c</m:t>
-            </m:r>
-            <m:r>
-              <m:t>o</m:t>
-            </m:r>
-            <m:r>
-              <m:t>m</m:t>
-            </m:r>
-            <m:r>
-              <m:t>e</m:t>
+              <m:rPr>
+                <m:nor/>
+                <m:sty m:val="p"/>
+              </m:rPr>
+              <m:t>income</m:t>
             </m:r>
           </m:e>
         </m:bar>
       </m:oMath>
     </w:p>
-    <w:bookmarkStart w:id="27" w:name="equation-1"/>
+    <w:bookmarkStart w:id="29" w:name="equation-1"/>
     <w:p>
       <w:pPr>
         <w:pStyle w:val="Heading2"/>
@@ -2167,8 +2105,8 @@
         </m:oMath>
       </m:oMathPara>
     </w:p>
-    <w:bookmarkEnd w:id="27"/>
-    <w:bookmarkStart w:id="29" w:name="graph-1"/>
+    <w:bookmarkEnd w:id="29"/>
+    <w:bookmarkStart w:id="33" w:name="graph-1"/>
     <w:p>
       <w:pPr>
         <w:pStyle w:val="Heading2"/>
@@ -2638,7 +2576,16 @@
         <w:rPr>
           <w:rStyle w:val="NormalTok"/>
         </w:rPr>
-        <w:t xml:space="preserve">file /Users/agrogan/Desktop/GitHub/multilevel/centering-</w:t>
+        <w:t xml:space="preserve">file</w:t>
+      </w:r>
+      <w:r>
+        <w:br/>
+      </w:r>
+      <w:r>
+        <w:rPr>
+          <w:rStyle w:val="NormalTok"/>
+        </w:rPr>
+        <w:t xml:space="preserve">    /Users/agrogan/Desktop/GitHub/multilevel/centering-</w:t>
       </w:r>
       <w:r>
         <w:rPr>
@@ -2662,28 +2609,16 @@
         <w:rPr>
           <w:rStyle w:val="NormalTok"/>
         </w:rPr>
-        <w:t xml:space="preserve">-sectional-</w:t>
-      </w:r>
-      <w:r>
-        <w:rPr>
-          <w:rStyle w:val="KeywordTok"/>
-        </w:rPr>
-        <w:t xml:space="preserve">data</w:t>
-      </w:r>
-      <w:r>
-        <w:rPr>
-          <w:rStyle w:val="NormalTok"/>
-        </w:rPr>
-        <w:t xml:space="preserve">/myscatter2.png</w:t>
-      </w:r>
-      <w:r>
-        <w:br/>
-      </w:r>
-      <w:r>
-        <w:rPr>
-          <w:rStyle w:val="NormalTok"/>
-        </w:rPr>
-        <w:t xml:space="preserve">    saved </w:t>
+        <w:t xml:space="preserve">-sectional-dat</w:t>
+      </w:r>
+      <w:r>
+        <w:br/>
+      </w:r>
+      <w:r>
+        <w:rPr>
+          <w:rStyle w:val="NormalTok"/>
+        </w:rPr>
+        <w:t xml:space="preserve">    &gt; a/myscatter2.png saved </w:t>
       </w:r>
       <w:r>
         <w:rPr>
@@ -2711,20 +2646,20 @@
       <w:r>
         <w:drawing>
           <wp:inline>
-            <wp:extent cx="6858000" cy="4574286"/>
+            <wp:extent cx="3429000" cy="2057400"/>
             <wp:effectExtent b="0" l="0" r="0" t="0"/>
-            <wp:docPr descr="Scatterplot With Grand Mean Centering" title="" id="1" name="Picture"/>
+            <wp:docPr descr="Scatterplot With Grand Mean Centering" title="" id="31" name="Picture"/>
             <a:graphic>
               <a:graphicData uri="http://schemas.openxmlformats.org/drawingml/2006/picture">
                 <pic:pic>
                   <pic:nvPicPr>
-                    <pic:cNvPr descr="myscatter2.png" id="0" name="Picture"/>
+                    <pic:cNvPr descr="myscatter2.png" id="32" name="Picture"/>
                     <pic:cNvPicPr>
                       <a:picLocks noChangeArrowheads="1" noChangeAspect="1"/>
                     </pic:cNvPicPr>
                   </pic:nvPicPr>
                   <pic:blipFill>
-                    <a:blip r:embed="rId28"/>
+                    <a:blip r:embed="rId30"/>
                     <a:stretch>
                       <a:fillRect/>
                     </a:stretch>
@@ -2732,7 +2667,7 @@
                   <pic:spPr bwMode="auto">
                     <a:xfrm>
                       <a:off x="0" y="0"/>
-                      <a:ext cx="6858000" cy="4574286"/>
+                      <a:ext cx="3429000" cy="2057400"/>
                     </a:xfrm>
                     <a:prstGeom prst="rect">
                       <a:avLst/>
@@ -2771,8 +2706,8 @@
       </w:r>
       <w:r>
         <w:rPr>
+          <w:i/>
           <w:iCs/>
-          <w:i/>
         </w:rPr>
         <w:t xml:space="preserve">grand mean centering</w:t>
       </w:r>
@@ -2810,24 +2745,24 @@
       </w:r>
       <w:r>
         <w:rPr>
+          <w:i/>
           <w:iCs/>
+        </w:rPr>
+        <w:t xml:space="preserve">average</w:t>
+      </w:r>
+      <w:r>
+        <w:t xml:space="preserve"> </w:t>
+      </w:r>
+      <w:r>
+        <w:t xml:space="preserve">child who did</w:t>
+      </w:r>
+      <w:r>
+        <w:t xml:space="preserve"> </w:t>
+      </w:r>
+      <w:r>
+        <w:rPr>
           <w:i/>
-        </w:rPr>
-        <w:t xml:space="preserve">average</w:t>
-      </w:r>
-      <w:r>
-        <w:t xml:space="preserve"> </w:t>
-      </w:r>
-      <w:r>
-        <w:t xml:space="preserve">child who did</w:t>
-      </w:r>
-      <w:r>
-        <w:t xml:space="preserve"> </w:t>
-      </w:r>
-      <w:r>
-        <w:rPr>
           <w:iCs/>
-          <w:i/>
         </w:rPr>
         <w:t xml:space="preserve">not recieve physical punishment</w:t>
       </w:r>
@@ -2835,8 +2770,8 @@
         <w:t xml:space="preserve">.</w:t>
       </w:r>
     </w:p>
-    <w:bookmarkEnd w:id="29"/>
-    <w:bookmarkStart w:id="30" w:name="multilevel-model-1"/>
+    <w:bookmarkEnd w:id="33"/>
+    <w:bookmarkStart w:id="34" w:name="multilevel-model-1"/>
     <w:p>
       <w:pPr>
         <w:pStyle w:val="Heading2"/>
@@ -2865,7 +2800,7 @@
         <w:rPr>
           <w:rStyle w:val="NormalTok"/>
         </w:rPr>
-        <w:t xml:space="preserve">Performing EM optimization: </w:t>
+        <w:t xml:space="preserve">Performing EM optimization ...</w:t>
       </w:r>
       <w:r>
         <w:br/>
@@ -2895,70 +2830,337 @@
         <w:br/>
       </w:r>
       <w:r>
-        <w:br/>
-      </w:r>
-      <w:r>
-        <w:rPr>
-          <w:rStyle w:val="NormalTok"/>
-        </w:rPr>
-        <w:t xml:space="preserve">Iteration 0:   </w:t>
+        <w:rPr>
+          <w:rStyle w:val="NormalTok"/>
+        </w:rPr>
+        <w:t xml:space="preserve">Iteration 0:  Log likelihood = -175.93031  </w:t>
+      </w:r>
+      <w:r>
+        <w:br/>
+      </w:r>
+      <w:r>
+        <w:rPr>
+          <w:rStyle w:val="NormalTok"/>
+        </w:rPr>
+        <w:t xml:space="preserve">Iteration 1:  Log likelihood = -175.93031  </w:t>
+      </w:r>
+      <w:r>
+        <w:br/>
+      </w:r>
+      <w:r>
+        <w:br/>
+      </w:r>
+      <w:r>
+        <w:rPr>
+          <w:rStyle w:val="NormalTok"/>
+        </w:rPr>
+        <w:t xml:space="preserve">Computing standard errors ...</w:t>
+      </w:r>
+      <w:r>
+        <w:br/>
+      </w:r>
+      <w:r>
+        <w:br/>
+      </w:r>
+      <w:r>
+        <w:rPr>
+          <w:rStyle w:val="NormalTok"/>
+        </w:rPr>
+        <w:t xml:space="preserve">Mixed-</w:t>
+      </w:r>
+      <w:r>
+        <w:rPr>
+          <w:rStyle w:val="KeywordTok"/>
+        </w:rPr>
+        <w:t xml:space="preserve">effects</w:t>
+      </w:r>
+      <w:r>
+        <w:rPr>
+          <w:rStyle w:val="NormalTok"/>
+        </w:rPr>
+        <w:t xml:space="preserve"> ML regression                         Number </w:t>
+      </w:r>
+      <w:r>
+        <w:rPr>
+          <w:rStyle w:val="KeywordTok"/>
+        </w:rPr>
+        <w:t xml:space="preserve">of</w:t>
+      </w:r>
+      <w:r>
+        <w:rPr>
+          <w:rStyle w:val="NormalTok"/>
+        </w:rPr>
+        <w:t xml:space="preserve"> </w:t>
+      </w:r>
+      <w:r>
+        <w:rPr>
+          <w:rStyle w:val="KeywordTok"/>
+        </w:rPr>
+        <w:t xml:space="preserve">obs</w:t>
+      </w:r>
+      <w:r>
+        <w:rPr>
+          <w:rStyle w:val="NormalTok"/>
+        </w:rPr>
+        <w:t xml:space="preserve">    =     100</w:t>
+      </w:r>
+      <w:r>
+        <w:br/>
+      </w:r>
+      <w:r>
+        <w:rPr>
+          <w:rStyle w:val="NormalTok"/>
+        </w:rPr>
+        <w:t xml:space="preserve">Group </w:t>
+      </w:r>
+      <w:r>
+        <w:rPr>
+          <w:rStyle w:val="KeywordTok"/>
+        </w:rPr>
+        <w:t xml:space="preserve">variable</w:t>
+      </w:r>
+      <w:r>
+        <w:rPr>
+          <w:rStyle w:val="NormalTok"/>
+        </w:rPr>
+        <w:t xml:space="preserve">: country                             Number </w:t>
+      </w:r>
+      <w:r>
+        <w:rPr>
+          <w:rStyle w:val="KeywordTok"/>
+        </w:rPr>
+        <w:t xml:space="preserve">of</w:t>
+      </w:r>
+      <w:r>
+        <w:rPr>
+          <w:rStyle w:val="NormalTok"/>
+        </w:rPr>
+        <w:t xml:space="preserve"> groups =      11</w:t>
+      </w:r>
+      <w:r>
+        <w:br/>
+      </w:r>
+      <w:r>
+        <w:rPr>
+          <w:rStyle w:val="NormalTok"/>
+        </w:rPr>
+        <w:t xml:space="preserve">                                                    Obs per </w:t>
       </w:r>
       <w:r>
         <w:rPr>
           <w:rStyle w:val="FunctionTok"/>
         </w:rPr>
-        <w:t xml:space="preserve">log</w:t>
-      </w:r>
-      <w:r>
-        <w:rPr>
-          <w:rStyle w:val="NormalTok"/>
-        </w:rPr>
-        <w:t xml:space="preserve"> likelihood = -154.77318  </w:t>
-      </w:r>
-      <w:r>
-        <w:br/>
-      </w:r>
-      <w:r>
-        <w:rPr>
-          <w:rStyle w:val="NormalTok"/>
-        </w:rPr>
-        <w:t xml:space="preserve">Iteration 1:   </w:t>
+        <w:t xml:space="preserve">group</w:t>
+      </w:r>
+      <w:r>
+        <w:rPr>
+          <w:rStyle w:val="NormalTok"/>
+        </w:rPr>
+        <w:t xml:space="preserve">:</w:t>
+      </w:r>
+      <w:r>
+        <w:br/>
+      </w:r>
+      <w:r>
+        <w:rPr>
+          <w:rStyle w:val="NormalTok"/>
+        </w:rPr>
+        <w:t xml:space="preserve">                                                                 </w:t>
       </w:r>
       <w:r>
         <w:rPr>
           <w:rStyle w:val="FunctionTok"/>
         </w:rPr>
-        <w:t xml:space="preserve">log</w:t>
-      </w:r>
-      <w:r>
-        <w:rPr>
-          <w:rStyle w:val="NormalTok"/>
-        </w:rPr>
-        <w:t xml:space="preserve"> likelihood = -154.77318  </w:t>
-      </w:r>
-      <w:r>
-        <w:br/>
-      </w:r>
-      <w:r>
-        <w:br/>
-      </w:r>
-      <w:r>
-        <w:rPr>
-          <w:rStyle w:val="NormalTok"/>
-        </w:rPr>
-        <w:t xml:space="preserve">Computing standard errors:</w:t>
-      </w:r>
-      <w:r>
-        <w:br/>
-      </w:r>
-      <w:r>
-        <w:br/>
-      </w:r>
-      <w:r>
-        <w:rPr>
-          <w:rStyle w:val="NormalTok"/>
-        </w:rPr>
-        <w:t xml:space="preserve">Mixed-</w:t>
+        <w:t xml:space="preserve">min</w:t>
+      </w:r>
+      <w:r>
+        <w:rPr>
+          <w:rStyle w:val="NormalTok"/>
+        </w:rPr>
+        <w:t xml:space="preserve"> =       1</w:t>
+      </w:r>
+      <w:r>
+        <w:br/>
+      </w:r>
+      <w:r>
+        <w:rPr>
+          <w:rStyle w:val="NormalTok"/>
+        </w:rPr>
+        <w:t xml:space="preserve">                                                                 avg =     9.1</w:t>
+      </w:r>
+      <w:r>
+        <w:br/>
+      </w:r>
+      <w:r>
+        <w:rPr>
+          <w:rStyle w:val="NormalTok"/>
+        </w:rPr>
+        <w:t xml:space="preserve">                                                                 </w:t>
+      </w:r>
+      <w:r>
+        <w:rPr>
+          <w:rStyle w:val="FunctionTok"/>
+        </w:rPr>
+        <w:t xml:space="preserve">max</w:t>
+      </w:r>
+      <w:r>
+        <w:rPr>
+          <w:rStyle w:val="NormalTok"/>
+        </w:rPr>
+        <w:t xml:space="preserve"> =      10</w:t>
+      </w:r>
+      <w:r>
+        <w:br/>
+      </w:r>
+      <w:r>
+        <w:rPr>
+          <w:rStyle w:val="NormalTok"/>
+        </w:rPr>
+        <w:t xml:space="preserve">                                                    Wald </w:t>
+      </w:r>
+      <w:r>
+        <w:rPr>
+          <w:rStyle w:val="FunctionTok"/>
+        </w:rPr>
+        <w:t xml:space="preserve">chi2</w:t>
+      </w:r>
+      <w:r>
+        <w:rPr>
+          <w:rStyle w:val="NormalTok"/>
+        </w:rPr>
+        <w:t xml:space="preserve">(2)     = 1578.70</w:t>
+      </w:r>
+      <w:r>
+        <w:br/>
+      </w:r>
+      <w:r>
+        <w:rPr>
+          <w:rStyle w:val="NormalTok"/>
+        </w:rPr>
+        <w:t xml:space="preserve">Log likelihood = -175.93031                         Prob &gt; </w:t>
+      </w:r>
+      <w:r>
+        <w:rPr>
+          <w:rStyle w:val="FunctionTok"/>
+        </w:rPr>
+        <w:t xml:space="preserve">chi2</w:t>
+      </w:r>
+      <w:r>
+        <w:rPr>
+          <w:rStyle w:val="NormalTok"/>
+        </w:rPr>
+        <w:t xml:space="preserve">      =  0.0000</w:t>
+      </w:r>
+      <w:r>
+        <w:br/>
+      </w:r>
+      <w:r>
+        <w:br/>
+      </w:r>
+      <w:r>
+        <w:rPr>
+          <w:rStyle w:val="NormalTok"/>
+        </w:rPr>
+        <w:t xml:space="preserve">─────────────┬────────────────────────────────────────────────────────────────</w:t>
+      </w:r>
+      <w:r>
+        <w:br/>
+      </w:r>
+      <w:r>
+        <w:rPr>
+          <w:rStyle w:val="NormalTok"/>
+        </w:rPr>
+        <w:t xml:space="preserve">behavior_p~</w:t>
+      </w:r>
+      <w:r>
+        <w:rPr>
+          <w:rStyle w:val="FunctionTok"/>
+        </w:rPr>
+        <w:t xml:space="preserve">s</w:t>
+      </w:r>
+      <w:r>
+        <w:rPr>
+          <w:rStyle w:val="NormalTok"/>
+        </w:rPr>
+        <w:t xml:space="preserve"> │ Coefficient  Std. err.      z    P&gt;|z|     [95% conf. interval]</w:t>
+      </w:r>
+      <w:r>
+        <w:br/>
+      </w:r>
+      <w:r>
+        <w:rPr>
+          <w:rStyle w:val="NormalTok"/>
+        </w:rPr>
+        <w:t xml:space="preserve">─────────────┼────────────────────────────────────────────────────────────────</w:t>
+      </w:r>
+      <w:r>
+        <w:br/>
+      </w:r>
+      <w:r>
+        <w:rPr>
+          <w:rStyle w:val="NormalTok"/>
+        </w:rPr>
+        <w:t xml:space="preserve">    c_income │   -.000085   6.47e-06   -13.13   0.000    -.0000977   -.0000723</w:t>
+      </w:r>
+      <w:r>
+        <w:br/>
+      </w:r>
+      <w:r>
+        <w:rPr>
+          <w:rStyle w:val="NormalTok"/>
+        </w:rPr>
+        <w:t xml:space="preserve">physical_p~t │   9.785201   .2517406    38.87   0.000     9.291798     10.2786</w:t>
+      </w:r>
+      <w:r>
+        <w:br/>
+      </w:r>
+      <w:r>
+        <w:rPr>
+          <w:rStyle w:val="NormalTok"/>
+        </w:rPr>
+        <w:t xml:space="preserve">       </w:t>
+      </w:r>
+      <w:r>
+        <w:rPr>
+          <w:rStyle w:val="DataTypeTok"/>
+        </w:rPr>
+        <w:t xml:space="preserve">_cons</w:t>
+      </w:r>
+      <w:r>
+        <w:rPr>
+          <w:rStyle w:val="NormalTok"/>
+        </w:rPr>
+        <w:t xml:space="preserve"> │    107.058   .9485479   112.87   0.000     105.1989    108.9171</w:t>
+      </w:r>
+      <w:r>
+        <w:br/>
+      </w:r>
+      <w:r>
+        <w:rPr>
+          <w:rStyle w:val="NormalTok"/>
+        </w:rPr>
+        <w:t xml:space="preserve">─────────────┴────────────────────────────────────────────────────────────────</w:t>
+      </w:r>
+      <w:r>
+        <w:br/>
+      </w:r>
+      <w:r>
+        <w:br/>
+      </w:r>
+      <w:r>
+        <w:rPr>
+          <w:rStyle w:val="NormalTok"/>
+        </w:rPr>
+        <w:t xml:space="preserve">─────────────────────────────┬────────────────────────────────────────────────</w:t>
+      </w:r>
+      <w:r>
+        <w:br/>
+      </w:r>
+      <w:r>
+        <w:rPr>
+          <w:rStyle w:val="NormalTok"/>
+        </w:rPr>
+        <w:t xml:space="preserve">  Random-</w:t>
       </w:r>
       <w:r>
         <w:rPr>
@@ -2970,235 +3172,46 @@
         <w:rPr>
           <w:rStyle w:val="NormalTok"/>
         </w:rPr>
-        <w:t xml:space="preserve"> ML regression                     Number </w:t>
-      </w:r>
-      <w:r>
-        <w:rPr>
-          <w:rStyle w:val="KeywordTok"/>
-        </w:rPr>
-        <w:t xml:space="preserve">of</w:t>
-      </w:r>
-      <w:r>
-        <w:rPr>
-          <w:rStyle w:val="NormalTok"/>
-        </w:rPr>
-        <w:t xml:space="preserve"> </w:t>
-      </w:r>
-      <w:r>
-        <w:rPr>
-          <w:rStyle w:val="KeywordTok"/>
-        </w:rPr>
-        <w:t xml:space="preserve">obs</w:t>
-      </w:r>
-      <w:r>
-        <w:rPr>
-          <w:rStyle w:val="NormalTok"/>
-        </w:rPr>
-        <w:t xml:space="preserve">     =        100</w:t>
-      </w:r>
-      <w:r>
-        <w:br/>
-      </w:r>
-      <w:r>
-        <w:rPr>
-          <w:rStyle w:val="NormalTok"/>
-        </w:rPr>
-        <w:t xml:space="preserve">Group </w:t>
-      </w:r>
-      <w:r>
-        <w:rPr>
-          <w:rStyle w:val="KeywordTok"/>
-        </w:rPr>
-        <w:t xml:space="preserve">variable</w:t>
-      </w:r>
-      <w:r>
-        <w:rPr>
-          <w:rStyle w:val="NormalTok"/>
-        </w:rPr>
-        <w:t xml:space="preserve">: country                         Number </w:t>
-      </w:r>
-      <w:r>
-        <w:rPr>
-          <w:rStyle w:val="KeywordTok"/>
-        </w:rPr>
-        <w:t xml:space="preserve">of</w:t>
-      </w:r>
-      <w:r>
-        <w:rPr>
-          <w:rStyle w:val="NormalTok"/>
-        </w:rPr>
-        <w:t xml:space="preserve"> groups  =         11</w:t>
-      </w:r>
-      <w:r>
-        <w:br/>
-      </w:r>
-      <w:r>
-        <w:rPr>
-          <w:rStyle w:val="NormalTok"/>
-        </w:rPr>
-        <w:t xml:space="preserve">                                                Obs per </w:t>
-      </w:r>
-      <w:r>
-        <w:rPr>
-          <w:rStyle w:val="FunctionTok"/>
-        </w:rPr>
-        <w:t xml:space="preserve">group</w:t>
-      </w:r>
-      <w:r>
-        <w:rPr>
-          <w:rStyle w:val="NormalTok"/>
-        </w:rPr>
-        <w:t xml:space="preserve">:</w:t>
-      </w:r>
-      <w:r>
-        <w:br/>
-      </w:r>
-      <w:r>
-        <w:rPr>
-          <w:rStyle w:val="NormalTok"/>
-        </w:rPr>
-        <w:t xml:space="preserve">                                                              </w:t>
-      </w:r>
-      <w:r>
-        <w:rPr>
-          <w:rStyle w:val="FunctionTok"/>
-        </w:rPr>
-        <w:t xml:space="preserve">min</w:t>
-      </w:r>
-      <w:r>
-        <w:rPr>
-          <w:rStyle w:val="NormalTok"/>
-        </w:rPr>
-        <w:t xml:space="preserve"> =          1</w:t>
-      </w:r>
-      <w:r>
-        <w:br/>
-      </w:r>
-      <w:r>
-        <w:rPr>
-          <w:rStyle w:val="NormalTok"/>
-        </w:rPr>
-        <w:t xml:space="preserve">                                                              avg =        9.1</w:t>
-      </w:r>
-      <w:r>
-        <w:br/>
-      </w:r>
-      <w:r>
-        <w:rPr>
-          <w:rStyle w:val="NormalTok"/>
-        </w:rPr>
-        <w:t xml:space="preserve">                                                              </w:t>
-      </w:r>
-      <w:r>
-        <w:rPr>
-          <w:rStyle w:val="FunctionTok"/>
-        </w:rPr>
-        <w:t xml:space="preserve">max</w:t>
-      </w:r>
-      <w:r>
-        <w:rPr>
-          <w:rStyle w:val="NormalTok"/>
-        </w:rPr>
-        <w:t xml:space="preserve"> =         10</w:t>
-      </w:r>
-      <w:r>
-        <w:br/>
-      </w:r>
-      <w:r>
-        <w:rPr>
-          <w:rStyle w:val="NormalTok"/>
-        </w:rPr>
-        <w:t xml:space="preserve">                                                Wald </w:t>
-      </w:r>
-      <w:r>
-        <w:rPr>
-          <w:rStyle w:val="FunctionTok"/>
-        </w:rPr>
-        <w:t xml:space="preserve">chi2</w:t>
-      </w:r>
-      <w:r>
-        <w:rPr>
-          <w:rStyle w:val="NormalTok"/>
-        </w:rPr>
-        <w:t xml:space="preserve">(2)      =    2321.02</w:t>
-      </w:r>
-      <w:r>
-        <w:br/>
-      </w:r>
-      <w:r>
-        <w:rPr>
-          <w:rStyle w:val="NormalTok"/>
-        </w:rPr>
-        <w:t xml:space="preserve">Log likelihood = -154.77318                     Prob &gt; </w:t>
-      </w:r>
-      <w:r>
-        <w:rPr>
-          <w:rStyle w:val="FunctionTok"/>
-        </w:rPr>
-        <w:t xml:space="preserve">chi2</w:t>
-      </w:r>
-      <w:r>
-        <w:rPr>
-          <w:rStyle w:val="NormalTok"/>
-        </w:rPr>
-        <w:t xml:space="preserve">       =     0.0000</w:t>
-      </w:r>
-      <w:r>
-        <w:br/>
-      </w:r>
-      <w:r>
-        <w:br/>
-      </w:r>
-      <w:r>
-        <w:rPr>
-          <w:rStyle w:val="NormalTok"/>
-        </w:rPr>
-        <w:t xml:space="preserve">────────────────────┬────────────────────────────────────────────────────────────────</w:t>
-      </w:r>
-      <w:r>
-        <w:br/>
-      </w:r>
-      <w:r>
-        <w:rPr>
-          <w:rStyle w:val="NormalTok"/>
-        </w:rPr>
-        <w:t xml:space="preserve">  behavior_problems │ Coefficient  Std. err.      z    P&gt;|z|     [95% conf. interval]</w:t>
-      </w:r>
-      <w:r>
-        <w:br/>
-      </w:r>
-      <w:r>
-        <w:rPr>
-          <w:rStyle w:val="NormalTok"/>
-        </w:rPr>
-        <w:t xml:space="preserve">────────────────────┼────────────────────────────────────────────────────────────────</w:t>
-      </w:r>
-      <w:r>
-        <w:br/>
-      </w:r>
-      <w:r>
-        <w:rPr>
-          <w:rStyle w:val="NormalTok"/>
-        </w:rPr>
-        <w:t xml:space="preserve">           c_income │  -.0000972   5.29e-06   -18.37   0.000    -.0001075   -.0000868</w:t>
-      </w:r>
-      <w:r>
-        <w:br/>
-      </w:r>
-      <w:r>
-        <w:rPr>
-          <w:rStyle w:val="NormalTok"/>
-        </w:rPr>
-        <w:t xml:space="preserve">physical_punishment │   10.09371     .21943    46.00   0.000     9.663634    10.52378</w:t>
-      </w:r>
-      <w:r>
-        <w:br/>
-      </w:r>
-      <w:r>
-        <w:rPr>
-          <w:rStyle w:val="NormalTok"/>
-        </w:rPr>
-        <w:t xml:space="preserve">              </w:t>
+        <w:t xml:space="preserve"> parameters  │   Estimate   Std. err.     [95% conf. interval]</w:t>
+      </w:r>
+      <w:r>
+        <w:br/>
+      </w:r>
+      <w:r>
+        <w:rPr>
+          <w:rStyle w:val="NormalTok"/>
+        </w:rPr>
+        <w:t xml:space="preserve">─────────────────────────────┼────────────────────────────────────────────────</w:t>
+      </w:r>
+      <w:r>
+        <w:br/>
+      </w:r>
+      <w:r>
+        <w:rPr>
+          <w:rStyle w:val="NormalTok"/>
+        </w:rPr>
+        <w:t xml:space="preserve">country: Identity            │</w:t>
+      </w:r>
+      <w:r>
+        <w:br/>
+      </w:r>
+      <w:r>
+        <w:rPr>
+          <w:rStyle w:val="NormalTok"/>
+        </w:rPr>
+        <w:t xml:space="preserve">                  </w:t>
+      </w:r>
+      <w:r>
+        <w:rPr>
+          <w:rStyle w:val="KeywordTok"/>
+        </w:rPr>
+        <w:t xml:space="preserve">var</w:t>
+      </w:r>
+      <w:r>
+        <w:rPr>
+          <w:rStyle w:val="NormalTok"/>
+        </w:rPr>
+        <w:t xml:space="preserve">(</w:t>
       </w:r>
       <w:r>
         <w:rPr>
@@ -3210,49 +3223,7 @@
         <w:rPr>
           <w:rStyle w:val="NormalTok"/>
         </w:rPr>
-        <w:t xml:space="preserve"> │   107.3387   .9719362   110.44   0.000     105.4337    109.2436</w:t>
-      </w:r>
-      <w:r>
-        <w:br/>
-      </w:r>
-      <w:r>
-        <w:rPr>
-          <w:rStyle w:val="NormalTok"/>
-        </w:rPr>
-        <w:t xml:space="preserve">────────────────────┴────────────────────────────────────────────────────────────────</w:t>
-      </w:r>
-      <w:r>
-        <w:br/>
-      </w:r>
-      <w:r>
-        <w:br/>
-      </w:r>
-      <w:r>
-        <w:rPr>
-          <w:rStyle w:val="NormalTok"/>
-        </w:rPr>
-        <w:t xml:space="preserve">─────────────────────────────┬────────────────────────────────────────────────</w:t>
-      </w:r>
-      <w:r>
-        <w:br/>
-      </w:r>
-      <w:r>
-        <w:rPr>
-          <w:rStyle w:val="NormalTok"/>
-        </w:rPr>
-        <w:t xml:space="preserve">  Random-</w:t>
-      </w:r>
-      <w:r>
-        <w:rPr>
-          <w:rStyle w:val="KeywordTok"/>
-        </w:rPr>
-        <w:t xml:space="preserve">effects</w:t>
-      </w:r>
-      <w:r>
-        <w:rPr>
-          <w:rStyle w:val="NormalTok"/>
-        </w:rPr>
-        <w:t xml:space="preserve"> parameters  │   Estimate   Std. err.     [95% conf. interval]</w:t>
+        <w:t xml:space="preserve">) │    9.62149   4.267226      4.033909    22.94873</w:t>
       </w:r>
       <w:r>
         <w:br/>
@@ -3270,16 +3241,7 @@
         <w:rPr>
           <w:rStyle w:val="NormalTok"/>
         </w:rPr>
-        <w:t xml:space="preserve">country: Identity            │</w:t>
-      </w:r>
-      <w:r>
-        <w:br/>
-      </w:r>
-      <w:r>
-        <w:rPr>
-          <w:rStyle w:val="NormalTok"/>
-        </w:rPr>
-        <w:t xml:space="preserve">                  </w:t>
+        <w:t xml:space="preserve">               </w:t>
       </w:r>
       <w:r>
         <w:rPr>
@@ -3291,49 +3253,7 @@
         <w:rPr>
           <w:rStyle w:val="NormalTok"/>
         </w:rPr>
-        <w:t xml:space="preserve">(</w:t>
-      </w:r>
-      <w:r>
-        <w:rPr>
-          <w:rStyle w:val="DataTypeTok"/>
-        </w:rPr>
-        <w:t xml:space="preserve">_cons</w:t>
-      </w:r>
-      <w:r>
-        <w:rPr>
-          <w:rStyle w:val="NormalTok"/>
-        </w:rPr>
-        <w:t xml:space="preserve">) │   10.21833   4.480481      4.326623    24.13295</w:t>
-      </w:r>
-      <w:r>
-        <w:br/>
-      </w:r>
-      <w:r>
-        <w:rPr>
-          <w:rStyle w:val="NormalTok"/>
-        </w:rPr>
-        <w:t xml:space="preserve">─────────────────────────────┼────────────────────────────────────────────────</w:t>
-      </w:r>
-      <w:r>
-        <w:br/>
-      </w:r>
-      <w:r>
-        <w:rPr>
-          <w:rStyle w:val="NormalTok"/>
-        </w:rPr>
-        <w:t xml:space="preserve">               </w:t>
-      </w:r>
-      <w:r>
-        <w:rPr>
-          <w:rStyle w:val="KeywordTok"/>
-        </w:rPr>
-        <w:t xml:space="preserve">var</w:t>
-      </w:r>
-      <w:r>
-        <w:rPr>
-          <w:rStyle w:val="NormalTok"/>
-        </w:rPr>
-        <w:t xml:space="preserve">(Residual) │   .7733333   .1161378      .5761489    1.038003</w:t>
+        <w:t xml:space="preserve">(Residual) │   1.251906   .1880621      .9326183    1.680505</w:t>
       </w:r>
       <w:r>
         <w:br/>
@@ -3375,7 +3295,7 @@
         <w:rPr>
           <w:rStyle w:val="NormalTok"/>
         </w:rPr>
-        <w:t xml:space="preserve">: chibar2(01) = 181.47        Prob &gt;= chibar2 = 0.0000</w:t>
+        <w:t xml:space="preserve">: chibar2(01) = 151.93        Prob &gt;= chibar2 = 0.0000</w:t>
       </w:r>
     </w:p>
     <w:p>
@@ -3455,9 +3375,9 @@
         <w:t xml:space="preserve">has changed, and is now more meaningful.</w:t>
       </w:r>
     </w:p>
-    <w:bookmarkEnd w:id="30"/>
-    <w:bookmarkEnd w:id="31"/>
-    <w:bookmarkStart w:id="38" w:name="group-mean-centering"/>
+    <w:bookmarkEnd w:id="34"/>
+    <w:bookmarkEnd w:id="35"/>
+    <w:bookmarkStart w:id="42" w:name="group-mean-centering"/>
     <w:p>
       <w:pPr>
         <w:pStyle w:val="Heading1"/>
@@ -3478,21 +3398,21 @@
       </w:r>
       <w:r>
         <w:rPr>
+          <w:i/>
           <w:iCs/>
+        </w:rPr>
+        <w:t xml:space="preserve">group</w:t>
+      </w:r>
+      <w:r>
+        <w:t xml:space="preserve">, which in this data is</w:t>
+      </w:r>
+      <w:r>
+        <w:t xml:space="preserve"> </w:t>
+      </w:r>
+      <w:r>
+        <w:rPr>
           <w:i/>
-        </w:rPr>
-        <w:t xml:space="preserve">group</w:t>
-      </w:r>
-      <w:r>
-        <w:t xml:space="preserve">, which in this data is</w:t>
-      </w:r>
-      <w:r>
-        <w:t xml:space="preserve"> </w:t>
-      </w:r>
-      <w:r>
-        <w:rPr>
           <w:iCs/>
-          <w:i/>
         </w:rPr>
         <w:t xml:space="preserve">country</w:t>
       </w:r>
@@ -3500,25 +3420,14 @@
         <w:t xml:space="preserve">: e.g. </w:t>
       </w:r>
       <m:oMath>
-        <m:r>
-          <m:t>i</m:t>
-        </m:r>
-        <m:r>
-          <m:t>n</m:t>
-        </m:r>
-        <m:r>
-          <m:t>c</m:t>
-        </m:r>
-        <m:r>
-          <m:t>o</m:t>
-        </m:r>
-        <m:r>
-          <m:t>m</m:t>
-        </m:r>
         <m:sSub>
           <m:e>
             <m:r>
-              <m:t>e</m:t>
+              <m:rPr>
+                <m:nor/>
+                <m:sty m:val="p"/>
+              </m:rPr>
+              <m:t>income</m:t>
             </m:r>
           </m:e>
           <m:sub>
@@ -3538,22 +3447,11 @@
           <m:t>=</m:t>
         </m:r>
         <m:r>
-          <m:t>i</m:t>
-        </m:r>
-        <m:r>
-          <m:t>n</m:t>
-        </m:r>
-        <m:r>
-          <m:t>c</m:t>
-        </m:r>
-        <m:r>
-          <m:t>o</m:t>
-        </m:r>
-        <m:r>
-          <m:t>m</m:t>
-        </m:r>
-        <m:r>
-          <m:t>e</m:t>
+          <m:rPr>
+            <m:nor/>
+            <m:sty m:val="p"/>
+          </m:rPr>
+          <m:t>income</m:t>
         </m:r>
         <m:r>
           <m:rPr>
@@ -3561,40 +3459,35 @@
           </m:rPr>
           <m:t>−</m:t>
         </m:r>
-        <m:bar>
-          <m:barPr>
-            <m:pos m:val="top"/>
-          </m:barPr>
+        <m:sSub>
           <m:e>
+            <m:bar>
+              <m:barPr>
+                <m:pos m:val="top"/>
+              </m:barPr>
+              <m:e>
+                <m:r>
+                  <m:rPr>
+                    <m:nor/>
+                    <m:sty m:val="p"/>
+                  </m:rPr>
+                  <m:t>income</m:t>
+                </m:r>
+              </m:e>
+            </m:bar>
+          </m:e>
+          <m:sub>
             <m:r>
-              <m:t>i</m:t>
+              <m:rPr>
+                <m:sty m:val="p"/>
+              </m:rPr>
+              <m:t>.</m:t>
             </m:r>
             <m:r>
-              <m:t>n</m:t>
+              <m:t>j</m:t>
             </m:r>
-            <m:r>
-              <m:t>c</m:t>
-            </m:r>
-            <m:r>
-              <m:t>o</m:t>
-            </m:r>
-            <m:r>
-              <m:t>m</m:t>
-            </m:r>
-            <m:sSub>
-              <m:e>
-                <m:r>
-                  <m:t>e</m:t>
-                </m:r>
-              </m:e>
-              <m:sub>
-                <m:r>
-                  <m:t>j</m:t>
-                </m:r>
-              </m:sub>
-            </m:sSub>
-          </m:e>
-        </m:bar>
+          </m:sub>
+        </m:sSub>
       </m:oMath>
       <w:r>
         <w:t xml:space="preserve">, where</w:t>
@@ -3618,10 +3511,269 @@
       </w:r>
       <w:r>
         <w:rPr>
+          <w:i/>
           <w:iCs/>
+        </w:rPr>
+        <w:t xml:space="preserve">group</w:t>
+      </w:r>
+      <w:r>
+        <w:t xml:space="preserve"> </w:t>
+      </w:r>
+      <w:r>
+        <w:t xml:space="preserve">or</w:t>
+      </w:r>
+      <w:r>
+        <w:t xml:space="preserve"> </w:t>
+      </w:r>
+      <w:r>
+        <w:rPr>
           <w:i/>
-        </w:rPr>
-        <w:t xml:space="preserve">group</w:t>
+          <w:iCs/>
+        </w:rPr>
+        <w:t xml:space="preserve">country</w:t>
+      </w:r>
+      <w:r>
+        <w:t xml:space="preserve">.</w:t>
+      </w:r>
+    </w:p>
+    <w:p>
+      <w:pPr>
+        <w:pStyle w:val="SourceCode"/>
+      </w:pPr>
+      <w:r>
+        <w:rPr>
+          <w:rStyle w:val="NormalTok"/>
+        </w:rPr>
+        <w:t xml:space="preserve">. </w:t>
+      </w:r>
+      <w:r>
+        <w:rPr>
+          <w:rStyle w:val="KeywordTok"/>
+        </w:rPr>
+        <w:t xml:space="preserve">bysort</w:t>
+      </w:r>
+      <w:r>
+        <w:rPr>
+          <w:rStyle w:val="NormalTok"/>
+        </w:rPr>
+        <w:t xml:space="preserve"> country: </w:t>
+      </w:r>
+      <w:r>
+        <w:rPr>
+          <w:rStyle w:val="KeywordTok"/>
+        </w:rPr>
+        <w:t xml:space="preserve">egen</w:t>
+      </w:r>
+      <w:r>
+        <w:rPr>
+          <w:rStyle w:val="NormalTok"/>
+        </w:rPr>
+        <w:t xml:space="preserve"> m_g_income = </w:t>
+      </w:r>
+      <w:r>
+        <w:rPr>
+          <w:rStyle w:val="KeywordTok"/>
+        </w:rPr>
+        <w:t xml:space="preserve">mean</w:t>
+      </w:r>
+      <w:r>
+        <w:rPr>
+          <w:rStyle w:val="NormalTok"/>
+        </w:rPr>
+        <w:t xml:space="preserve">(income) </w:t>
+      </w:r>
+      <w:r>
+        <w:rPr>
+          <w:rStyle w:val="CommentTok"/>
+        </w:rPr>
+        <w:t xml:space="preserve">// GROUP mean of income</w:t>
+      </w:r>
+    </w:p>
+    <w:p>
+      <w:pPr>
+        <w:pStyle w:val="SourceCode"/>
+      </w:pPr>
+      <w:r>
+        <w:rPr>
+          <w:rStyle w:val="NormalTok"/>
+        </w:rPr>
+        <w:t xml:space="preserve">. </w:t>
+      </w:r>
+      <w:r>
+        <w:rPr>
+          <w:rStyle w:val="KeywordTok"/>
+        </w:rPr>
+        <w:t xml:space="preserve">generate</w:t>
+      </w:r>
+      <w:r>
+        <w:rPr>
+          <w:rStyle w:val="NormalTok"/>
+        </w:rPr>
+        <w:t xml:space="preserve"> c_g_income = income - m_g_income </w:t>
+      </w:r>
+      <w:r>
+        <w:rPr>
+          <w:rStyle w:val="CommentTok"/>
+        </w:rPr>
+        <w:t xml:space="preserve">// GROUP mean centered income</w:t>
+      </w:r>
+    </w:p>
+    <w:p>
+      <w:pPr>
+        <w:pStyle w:val="SourceCode"/>
+      </w:pPr>
+      <w:r>
+        <w:rPr>
+          <w:rStyle w:val="NormalTok"/>
+        </w:rPr>
+        <w:t xml:space="preserve">. </w:t>
+      </w:r>
+      <w:r>
+        <w:rPr>
+          <w:rStyle w:val="KeywordTok"/>
+        </w:rPr>
+        <w:t xml:space="preserve">bysort</w:t>
+      </w:r>
+      <w:r>
+        <w:rPr>
+          <w:rStyle w:val="NormalTok"/>
+        </w:rPr>
+        <w:t xml:space="preserve"> country: </w:t>
+      </w:r>
+      <w:r>
+        <w:rPr>
+          <w:rStyle w:val="KeywordTok"/>
+        </w:rPr>
+        <w:t xml:space="preserve">egen</w:t>
+      </w:r>
+      <w:r>
+        <w:rPr>
+          <w:rStyle w:val="NormalTok"/>
+        </w:rPr>
+        <w:t xml:space="preserve"> m_g_physical_punishment = </w:t>
+      </w:r>
+      <w:r>
+        <w:rPr>
+          <w:rStyle w:val="KeywordTok"/>
+        </w:rPr>
+        <w:t xml:space="preserve">mean</w:t>
+      </w:r>
+      <w:r>
+        <w:rPr>
+          <w:rStyle w:val="NormalTok"/>
+        </w:rPr>
+        <w:t xml:space="preserve">(physical_punishment) </w:t>
+      </w:r>
+      <w:r>
+        <w:rPr>
+          <w:rStyle w:val="CommentTok"/>
+        </w:rPr>
+        <w:t xml:space="preserve">// G</w:t>
+      </w:r>
+      <w:r>
+        <w:br/>
+      </w:r>
+      <w:r>
+        <w:rPr>
+          <w:rStyle w:val="NormalTok"/>
+        </w:rPr>
+        <w:t xml:space="preserve">&gt; ROUP </w:t>
+      </w:r>
+      <w:r>
+        <w:rPr>
+          <w:rStyle w:val="KeywordTok"/>
+        </w:rPr>
+        <w:t xml:space="preserve">mean</w:t>
+      </w:r>
+      <w:r>
+        <w:rPr>
+          <w:rStyle w:val="NormalTok"/>
+        </w:rPr>
+        <w:t xml:space="preserve"> </w:t>
+      </w:r>
+      <w:r>
+        <w:rPr>
+          <w:rStyle w:val="KeywordTok"/>
+        </w:rPr>
+        <w:t xml:space="preserve">of</w:t>
+      </w:r>
+      <w:r>
+        <w:rPr>
+          <w:rStyle w:val="NormalTok"/>
+        </w:rPr>
+        <w:t xml:space="preserve"> physical punishment</w:t>
+      </w:r>
+    </w:p>
+    <w:p>
+      <w:pPr>
+        <w:pStyle w:val="SourceCode"/>
+      </w:pPr>
+      <w:r>
+        <w:rPr>
+          <w:rStyle w:val="NormalTok"/>
+        </w:rPr>
+        <w:t xml:space="preserve">. </w:t>
+      </w:r>
+      <w:r>
+        <w:rPr>
+          <w:rStyle w:val="KeywordTok"/>
+        </w:rPr>
+        <w:t xml:space="preserve">generate</w:t>
+      </w:r>
+      <w:r>
+        <w:rPr>
+          <w:rStyle w:val="NormalTok"/>
+        </w:rPr>
+        <w:t xml:space="preserve"> c_g_physical_punishment = physical_punishment - m_g_physical_punishm</w:t>
+      </w:r>
+      <w:r>
+        <w:br/>
+      </w:r>
+      <w:r>
+        <w:rPr>
+          <w:rStyle w:val="NormalTok"/>
+        </w:rPr>
+        <w:t xml:space="preserve">&gt; ent </w:t>
+      </w:r>
+      <w:r>
+        <w:rPr>
+          <w:rStyle w:val="CommentTok"/>
+        </w:rPr>
+        <w:t xml:space="preserve">// GROUP mean centered physical punishment</w:t>
+      </w:r>
+    </w:p>
+    <w:p>
+      <w:pPr>
+        <w:pStyle w:val="BlockText"/>
+      </w:pPr>
+      <w:r>
+        <w:t xml:space="preserve">Interestingly,</w:t>
+      </w:r>
+      <w:r>
+        <w:t xml:space="preserve"> </w:t>
+      </w:r>
+      <w:r>
+        <w:rPr>
+          <w:i/>
+          <w:iCs/>
+        </w:rPr>
+        <w:t xml:space="preserve">group mean centering</w:t>
+      </w:r>
+      <w:r>
+        <w:t xml:space="preserve"> </w:t>
+      </w:r>
+      <w:r>
+        <w:t xml:space="preserve">has many implications. Here I focus on how employing different variables might provide</w:t>
+      </w:r>
+      <w:r>
+        <w:t xml:space="preserve"> </w:t>
+      </w:r>
+      <w:r>
+        <w:rPr>
+          <w:i/>
+          <w:iCs/>
+        </w:rPr>
+        <w:t xml:space="preserve">conceptually</w:t>
       </w:r>
       <w:r>
         <w:t xml:space="preserve"> </w:t>
@@ -3634,227 +3786,88 @@
       </w:r>
       <w:r>
         <w:rPr>
+          <w:i/>
           <w:iCs/>
+        </w:rPr>
+        <w:t xml:space="preserve">theoretically</w:t>
+      </w:r>
+      <w:r>
+        <w:t xml:space="preserve"> </w:t>
+      </w:r>
+      <w:r>
+        <w:t xml:space="preserve">different results. For the sake of parismony, in the brief discussion below I focus on these</w:t>
+      </w:r>
+      <w:r>
+        <w:t xml:space="preserve"> </w:t>
+      </w:r>
+      <w:r>
+        <w:rPr>
           <w:i/>
-        </w:rPr>
-        <w:t xml:space="preserve">country</w:t>
-      </w:r>
-      <w:r>
-        <w:t xml:space="preserve">.</w:t>
-      </w:r>
-    </w:p>
-    <w:p>
-      <w:pPr>
-        <w:pStyle w:val="SourceCode"/>
-      </w:pPr>
-      <w:r>
-        <w:rPr>
-          <w:rStyle w:val="NormalTok"/>
-        </w:rPr>
-        <w:t xml:space="preserve">. </w:t>
-      </w:r>
-      <w:r>
-        <w:rPr>
-          <w:rStyle w:val="KeywordTok"/>
-        </w:rPr>
-        <w:t xml:space="preserve">bysort</w:t>
-      </w:r>
-      <w:r>
-        <w:rPr>
-          <w:rStyle w:val="NormalTok"/>
-        </w:rPr>
-        <w:t xml:space="preserve"> country: </w:t>
-      </w:r>
-      <w:r>
-        <w:rPr>
-          <w:rStyle w:val="KeywordTok"/>
-        </w:rPr>
-        <w:t xml:space="preserve">egen</w:t>
-      </w:r>
-      <w:r>
-        <w:rPr>
-          <w:rStyle w:val="NormalTok"/>
-        </w:rPr>
-        <w:t xml:space="preserve"> m_g_income = </w:t>
-      </w:r>
-      <w:r>
-        <w:rPr>
-          <w:rStyle w:val="KeywordTok"/>
-        </w:rPr>
-        <w:t xml:space="preserve">mean</w:t>
-      </w:r>
-      <w:r>
-        <w:rPr>
-          <w:rStyle w:val="NormalTok"/>
-        </w:rPr>
-        <w:t xml:space="preserve">(income) </w:t>
-      </w:r>
-      <w:r>
-        <w:rPr>
-          <w:rStyle w:val="CommentTok"/>
-        </w:rPr>
-        <w:t xml:space="preserve">// GROUP mean of income</w:t>
-      </w:r>
-    </w:p>
-    <w:p>
-      <w:pPr>
-        <w:pStyle w:val="SourceCode"/>
-      </w:pPr>
-      <w:r>
-        <w:rPr>
-          <w:rStyle w:val="NormalTok"/>
-        </w:rPr>
-        <w:t xml:space="preserve">. </w:t>
-      </w:r>
-      <w:r>
-        <w:rPr>
-          <w:rStyle w:val="KeywordTok"/>
-        </w:rPr>
-        <w:t xml:space="preserve">generate</w:t>
-      </w:r>
-      <w:r>
-        <w:rPr>
-          <w:rStyle w:val="NormalTok"/>
-        </w:rPr>
-        <w:t xml:space="preserve"> c_g_income = income - m_g_income </w:t>
-      </w:r>
-      <w:r>
-        <w:rPr>
-          <w:rStyle w:val="CommentTok"/>
-        </w:rPr>
-        <w:t xml:space="preserve">// GROUP mean centered income</w:t>
-      </w:r>
-    </w:p>
-    <w:p>
-      <w:pPr>
-        <w:pStyle w:val="SourceCode"/>
-      </w:pPr>
-      <w:r>
-        <w:rPr>
-          <w:rStyle w:val="NormalTok"/>
-        </w:rPr>
-        <w:t xml:space="preserve">. </w:t>
-      </w:r>
-      <w:r>
-        <w:rPr>
-          <w:rStyle w:val="KeywordTok"/>
-        </w:rPr>
-        <w:t xml:space="preserve">bysort</w:t>
-      </w:r>
-      <w:r>
-        <w:rPr>
-          <w:rStyle w:val="NormalTok"/>
-        </w:rPr>
-        <w:t xml:space="preserve"> country: </w:t>
-      </w:r>
-      <w:r>
-        <w:rPr>
-          <w:rStyle w:val="KeywordTok"/>
-        </w:rPr>
-        <w:t xml:space="preserve">egen</w:t>
-      </w:r>
-      <w:r>
-        <w:rPr>
-          <w:rStyle w:val="NormalTok"/>
-        </w:rPr>
-        <w:t xml:space="preserve"> m_g_physical_punishment = </w:t>
-      </w:r>
-      <w:r>
-        <w:rPr>
-          <w:rStyle w:val="KeywordTok"/>
-        </w:rPr>
-        <w:t xml:space="preserve">mean</w:t>
-      </w:r>
-      <w:r>
-        <w:rPr>
-          <w:rStyle w:val="NormalTok"/>
-        </w:rPr>
-        <w:t xml:space="preserve">(physical_punishment) </w:t>
-      </w:r>
-      <w:r>
-        <w:rPr>
-          <w:rStyle w:val="CommentTok"/>
-        </w:rPr>
-        <w:t xml:space="preserve">// GROUP mean of physic</w:t>
-      </w:r>
-      <w:r>
-        <w:br/>
-      </w:r>
-      <w:r>
-        <w:rPr>
-          <w:rStyle w:val="NormalTok"/>
-        </w:rPr>
-        <w:t xml:space="preserve">&gt; al punishment</w:t>
-      </w:r>
-    </w:p>
-    <w:p>
-      <w:pPr>
-        <w:pStyle w:val="SourceCode"/>
-      </w:pPr>
-      <w:r>
-        <w:rPr>
-          <w:rStyle w:val="NormalTok"/>
-        </w:rPr>
-        <w:t xml:space="preserve">. </w:t>
-      </w:r>
-      <w:r>
-        <w:rPr>
-          <w:rStyle w:val="KeywordTok"/>
-        </w:rPr>
-        <w:t xml:space="preserve">generate</w:t>
-      </w:r>
-      <w:r>
-        <w:rPr>
-          <w:rStyle w:val="NormalTok"/>
-        </w:rPr>
-        <w:t xml:space="preserve"> c_g_physical_punishment = physical_punishment - m_g_physical_punishment </w:t>
-      </w:r>
-      <w:r>
-        <w:rPr>
-          <w:rStyle w:val="CommentTok"/>
-        </w:rPr>
-        <w:t xml:space="preserve">// GROUP mean c</w:t>
-      </w:r>
-      <w:r>
-        <w:br/>
-      </w:r>
-      <w:r>
-        <w:rPr>
-          <w:rStyle w:val="NormalTok"/>
-        </w:rPr>
-        <w:t xml:space="preserve">&gt; entered physical punishment</w:t>
-      </w:r>
-    </w:p>
-    <w:p>
-      <w:pPr>
-        <w:pStyle w:val="BlockText"/>
-      </w:pPr>
-      <w:r>
-        <w:t xml:space="preserve">Interestingly,</w:t>
-      </w:r>
-      <w:r>
-        <w:t xml:space="preserve"> </w:t>
-      </w:r>
-      <w:r>
-        <w:rPr>
           <w:iCs/>
+        </w:rPr>
+        <w:t xml:space="preserve">conceptual</w:t>
+      </w:r>
+      <w:r>
+        <w:t xml:space="preserve"> </w:t>
+      </w:r>
+      <w:r>
+        <w:t xml:space="preserve">or</w:t>
+      </w:r>
+      <w:r>
+        <w:t xml:space="preserve"> </w:t>
+      </w:r>
+      <w:r>
+        <w:rPr>
           <w:i/>
-        </w:rPr>
-        <w:t xml:space="preserve">group mean centering</w:t>
-      </w:r>
-      <w:r>
-        <w:t xml:space="preserve"> </w:t>
-      </w:r>
-      <w:r>
-        <w:t xml:space="preserve">has many implications. Here I focus on how employing different variables might provide</w:t>
-      </w:r>
-      <w:r>
-        <w:t xml:space="preserve"> </w:t>
-      </w:r>
-      <w:r>
-        <w:rPr>
           <w:iCs/>
+        </w:rPr>
+        <w:t xml:space="preserve">theoretical</w:t>
+      </w:r>
+      <w:r>
+        <w:t xml:space="preserve"> </w:t>
+      </w:r>
+      <w:r>
+        <w:t xml:space="preserve">differences, and do not provide output. I use the</w:t>
+      </w:r>
+      <w:r>
+        <w:t xml:space="preserve"> </w:t>
+      </w:r>
+      <w:r>
+        <w:rPr>
+          <w:rStyle w:val="VerbatimChar"/>
+        </w:rPr>
+        <w:t xml:space="preserve">quietly</w:t>
+      </w:r>
+      <w:r>
+        <w:t xml:space="preserve"> </w:t>
+      </w:r>
+      <w:r>
+        <w:t xml:space="preserve">prefix to suppress output.</w:t>
+      </w:r>
+    </w:p>
+    <w:bookmarkStart w:id="38" w:name="equation-2"/>
+    <w:p>
+      <w:pPr>
+        <w:pStyle w:val="Heading2"/>
+      </w:pPr>
+      <w:r>
+        <w:t xml:space="preserve">Equation</w:t>
+      </w:r>
+    </w:p>
+    <w:p>
+      <w:pPr>
+        <w:pStyle w:val="FirstParagraph"/>
+      </w:pPr>
+      <w:r>
+        <w:t xml:space="preserve">Two versions of the equation are equally appropriate. Both address</w:t>
+      </w:r>
+      <w:r>
+        <w:t xml:space="preserve"> </w:t>
+      </w:r>
+      <w:r>
+        <w:rPr>
           <w:i/>
+          <w:iCs/>
         </w:rPr>
         <w:t xml:space="preserve">conceptually</w:t>
       </w:r>
@@ -3869,153 +3882,57 @@
       </w:r>
       <w:r>
         <w:rPr>
+          <w:i/>
           <w:iCs/>
+        </w:rPr>
+        <w:t xml:space="preserve">theoretically</w:t>
+      </w:r>
+      <w:r>
+        <w:t xml:space="preserve"> </w:t>
+      </w:r>
+      <w:r>
+        <w:t xml:space="preserve">different questions.</w:t>
+      </w:r>
+    </w:p>
+    <w:bookmarkStart w:id="36" w:name="covariate-and-group-mean"/>
+    <w:p>
+      <w:pPr>
+        <w:pStyle w:val="Heading3"/>
+      </w:pPr>
+      <w:r>
+        <w:t xml:space="preserve">Covariate and Group Mean</w:t>
+      </w:r>
+    </w:p>
+    <w:p>
+      <w:pPr>
+        <w:pStyle w:val="FirstParagraph"/>
+      </w:pPr>
+      <w:r>
+        <w:t xml:space="preserve">One parameterization of the multilevel model is to enter the</w:t>
+      </w:r>
+      <w:r>
+        <w:t xml:space="preserve"> </w:t>
+      </w:r>
+      <w:r>
+        <w:rPr>
           <w:i/>
-        </w:rPr>
-        <w:t xml:space="preserve">theoretically</w:t>
-      </w:r>
-      <w:r>
-        <w:t xml:space="preserve"> </w:t>
-      </w:r>
-      <w:r>
-        <w:t xml:space="preserve">different results. For the sake of parismony, in the brief discussion below I focus on these</w:t>
-      </w:r>
-      <w:r>
-        <w:t xml:space="preserve"> </w:t>
-      </w:r>
-      <w:r>
-        <w:rPr>
           <w:iCs/>
+        </w:rPr>
+        <w:t xml:space="preserve">covariate</w:t>
+      </w:r>
+      <w:r>
+        <w:t xml:space="preserve"> </w:t>
+      </w:r>
+      <w:r>
+        <w:t xml:space="preserve">and its</w:t>
+      </w:r>
+      <w:r>
+        <w:t xml:space="preserve"> </w:t>
+      </w:r>
+      <w:r>
+        <w:rPr>
           <w:i/>
-        </w:rPr>
-        <w:t xml:space="preserve">conceptual</w:t>
-      </w:r>
-      <w:r>
-        <w:t xml:space="preserve"> </w:t>
-      </w:r>
-      <w:r>
-        <w:t xml:space="preserve">or</w:t>
-      </w:r>
-      <w:r>
-        <w:t xml:space="preserve"> </w:t>
-      </w:r>
-      <w:r>
-        <w:rPr>
           <w:iCs/>
-          <w:i/>
-        </w:rPr>
-        <w:t xml:space="preserve">theoretical</w:t>
-      </w:r>
-      <w:r>
-        <w:t xml:space="preserve"> </w:t>
-      </w:r>
-      <w:r>
-        <w:t xml:space="preserve">differences, and do not provide output. I use the</w:t>
-      </w:r>
-      <w:r>
-        <w:t xml:space="preserve"> </w:t>
-      </w:r>
-      <w:r>
-        <w:rPr>
-          <w:rStyle w:val="VerbatimChar"/>
-        </w:rPr>
-        <w:t xml:space="preserve">quietly</w:t>
-      </w:r>
-      <w:r>
-        <w:t xml:space="preserve"> </w:t>
-      </w:r>
-      <w:r>
-        <w:t xml:space="preserve">prefix to suppress output.</w:t>
-      </w:r>
-    </w:p>
-    <w:bookmarkStart w:id="34" w:name="equation-2"/>
-    <w:p>
-      <w:pPr>
-        <w:pStyle w:val="Heading2"/>
-      </w:pPr>
-      <w:r>
-        <w:t xml:space="preserve">Equation</w:t>
-      </w:r>
-    </w:p>
-    <w:p>
-      <w:pPr>
-        <w:pStyle w:val="FirstParagraph"/>
-      </w:pPr>
-      <w:r>
-        <w:t xml:space="preserve">Two versions of the equation are equally appropriate. Both address</w:t>
-      </w:r>
-      <w:r>
-        <w:t xml:space="preserve"> </w:t>
-      </w:r>
-      <w:r>
-        <w:rPr>
-          <w:iCs/>
-          <w:i/>
-        </w:rPr>
-        <w:t xml:space="preserve">conceptually</w:t>
-      </w:r>
-      <w:r>
-        <w:t xml:space="preserve"> </w:t>
-      </w:r>
-      <w:r>
-        <w:t xml:space="preserve">or</w:t>
-      </w:r>
-      <w:r>
-        <w:t xml:space="preserve"> </w:t>
-      </w:r>
-      <w:r>
-        <w:rPr>
-          <w:iCs/>
-          <w:i/>
-        </w:rPr>
-        <w:t xml:space="preserve">theoretically</w:t>
-      </w:r>
-      <w:r>
-        <w:t xml:space="preserve"> </w:t>
-      </w:r>
-      <w:r>
-        <w:t xml:space="preserve">different questions.</w:t>
-      </w:r>
-    </w:p>
-    <w:bookmarkStart w:id="32" w:name="covariate-and-group-mean"/>
-    <w:p>
-      <w:pPr>
-        <w:pStyle w:val="Heading3"/>
-      </w:pPr>
-      <w:r>
-        <w:t xml:space="preserve">Covariate and Group Mean</w:t>
-      </w:r>
-    </w:p>
-    <w:p>
-      <w:pPr>
-        <w:pStyle w:val="FirstParagraph"/>
-      </w:pPr>
-      <w:r>
-        <w:t xml:space="preserve">One parameterization of the multilevel model is to enter the</w:t>
-      </w:r>
-      <w:r>
-        <w:t xml:space="preserve"> </w:t>
-      </w:r>
-      <w:r>
-        <w:rPr>
-          <w:iCs/>
-          <w:i/>
-        </w:rPr>
-        <w:t xml:space="preserve">covariate</w:t>
-      </w:r>
-      <w:r>
-        <w:t xml:space="preserve"> </w:t>
-      </w:r>
-      <w:r>
-        <w:t xml:space="preserve">and its</w:t>
-      </w:r>
-      <w:r>
-        <w:t xml:space="preserve"> </w:t>
-      </w:r>
-      <w:r>
-        <w:rPr>
-          <w:iCs/>
-          <w:i/>
         </w:rPr>
         <w:t xml:space="preserve">group level mean</w:t>
       </w:r>
@@ -4064,6 +3981,12 @@
                 </m:r>
               </m:e>
               <m:sub>
+                <m:r>
+                  <m:rPr>
+                    <m:sty m:val="p"/>
+                  </m:rPr>
+                  <m:t>.</m:t>
+                </m:r>
                 <m:r>
                   <m:t>j</m:t>
                 </m:r>
@@ -4244,8 +4167,8 @@
         </m:oMath>
       </m:oMathPara>
     </w:p>
-    <w:bookmarkEnd w:id="32"/>
-    <w:bookmarkStart w:id="33" w:name="X0506b44797844d66a35417665c58d13a48dc798"/>
+    <w:bookmarkEnd w:id="36"/>
+    <w:bookmarkStart w:id="37" w:name="X0506b44797844d66a35417665c58d13a48dc798"/>
     <w:p>
       <w:pPr>
         <w:pStyle w:val="Heading3"/>
@@ -4266,24 +4189,24 @@
       </w:r>
       <w:r>
         <w:rPr>
+          <w:i/>
           <w:iCs/>
+        </w:rPr>
+        <w:t xml:space="preserve">covariate deviated from its group level mean</w:t>
+      </w:r>
+      <w:r>
+        <w:t xml:space="preserve"> </w:t>
+      </w:r>
+      <w:r>
+        <w:t xml:space="preserve">and the</w:t>
+      </w:r>
+      <w:r>
+        <w:t xml:space="preserve"> </w:t>
+      </w:r>
+      <w:r>
+        <w:rPr>
           <w:i/>
-        </w:rPr>
-        <w:t xml:space="preserve">covariate deviated from its group level mean</w:t>
-      </w:r>
-      <w:r>
-        <w:t xml:space="preserve"> </w:t>
-      </w:r>
-      <w:r>
-        <w:t xml:space="preserve">and the</w:t>
-      </w:r>
-      <w:r>
-        <w:t xml:space="preserve"> </w:t>
-      </w:r>
-      <w:r>
-        <w:rPr>
           <w:iCs/>
-          <w:i/>
         </w:rPr>
         <w:t xml:space="preserve">group level mean</w:t>
       </w:r>
@@ -4328,6 +4251,12 @@
               </m:e>
               <m:sub>
                 <m:r>
+                  <m:rPr>
+                    <m:sty m:val="p"/>
+                  </m:rPr>
+                  <m:t>.</m:t>
+                </m:r>
+                <m:r>
                   <m:t>j</m:t>
                 </m:r>
               </m:sub>
@@ -4357,6 +4286,12 @@
                 </m:r>
               </m:e>
               <m:sub>
+                <m:r>
+                  <m:rPr>
+                    <m:sty m:val="p"/>
+                  </m:rPr>
+                  <m:t>.</m:t>
+                </m:r>
                 <m:r>
                   <m:t>j</m:t>
                 </m:r>
@@ -4550,352 +4485,352 @@
         </m:oMath>
       </m:oMathPara>
     </w:p>
-    <w:bookmarkEnd w:id="33"/>
-    <w:bookmarkEnd w:id="34"/>
-    <w:bookmarkStart w:id="37" w:name="multilevel-model-2"/>
-    <w:p>
-      <w:pPr>
-        <w:pStyle w:val="Heading2"/>
-      </w:pPr>
-      <w:r>
-        <w:t xml:space="preserve">Multilevel Model</w:t>
-      </w:r>
-    </w:p>
-    <w:p>
-      <w:pPr>
-        <w:pStyle w:val="FirstParagraph"/>
-      </w:pPr>
-      <w:r>
-        <w:t xml:space="preserve">Again, for the sake of parsimony, I use the</w:t>
-      </w:r>
-      <w:r>
-        <w:t xml:space="preserve"> </w:t>
-      </w:r>
-      <w:r>
-        <w:rPr>
-          <w:rStyle w:val="VerbatimChar"/>
-        </w:rPr>
-        <w:t xml:space="preserve">quietly</w:t>
-      </w:r>
-      <w:r>
-        <w:t xml:space="preserve"> </w:t>
-      </w:r>
-      <w:r>
-        <w:t xml:space="preserve">prefix to suppress output of the multilevel models.</w:t>
-      </w:r>
-    </w:p>
-    <w:bookmarkStart w:id="35" w:name="covariate-and-group-mean-1"/>
-    <w:p>
-      <w:pPr>
-        <w:pStyle w:val="Heading3"/>
-      </w:pPr>
-      <w:r>
-        <w:t xml:space="preserve">Covariate and Group Mean</w:t>
-      </w:r>
-    </w:p>
-    <w:p>
-      <w:pPr>
-        <w:pStyle w:val="BlockText"/>
-      </w:pPr>
-      <w:r>
-        <w:t xml:space="preserve">This first parameterization focuses on</w:t>
-      </w:r>
-      <w:r>
-        <w:t xml:space="preserve"> </w:t>
-      </w:r>
-      <w:r>
-        <w:rPr>
-          <w:iCs/>
-          <w:i/>
-        </w:rPr>
-        <w:t xml:space="preserve">individual scores on covariates</w:t>
-      </w:r>
-      <w:r>
-        <w:t xml:space="preserve"> </w:t>
-      </w:r>
-      <w:r>
-        <w:t xml:space="preserve">and their</w:t>
-      </w:r>
-      <w:r>
-        <w:t xml:space="preserve"> </w:t>
-      </w:r>
-      <w:r>
-        <w:rPr>
-          <w:iCs/>
-          <w:i/>
-        </w:rPr>
-        <w:t xml:space="preserve">country level means</w:t>
-      </w:r>
-      <w:r>
-        <w:t xml:space="preserve">.</w:t>
-      </w:r>
-    </w:p>
-    <w:p>
-      <w:pPr>
-        <w:pStyle w:val="FirstParagraph"/>
-      </w:pPr>
-      <w:r>
-        <w:t xml:space="preserve">What is the effect of</w:t>
-      </w:r>
-      <w:r>
-        <w:t xml:space="preserve"> </w:t>
-      </w:r>
-      <w:r>
-        <w:rPr>
-          <w:iCs/>
-          <w:i/>
-        </w:rPr>
-        <w:t xml:space="preserve">income</w:t>
-      </w:r>
-      <w:r>
-        <w:t xml:space="preserve">,</w:t>
-      </w:r>
-      <w:r>
-        <w:t xml:space="preserve"> </w:t>
-      </w:r>
-      <w:r>
-        <w:rPr>
-          <w:iCs/>
-          <w:i/>
-        </w:rPr>
-        <w:t xml:space="preserve">country level mean income</w:t>
-      </w:r>
-      <w:r>
-        <w:t xml:space="preserve">,</w:t>
-      </w:r>
-      <w:r>
-        <w:t xml:space="preserve"> </w:t>
-      </w:r>
-      <w:r>
-        <w:rPr>
-          <w:iCs/>
-          <w:i/>
-        </w:rPr>
-        <w:t xml:space="preserve">physical punishment</w:t>
-      </w:r>
-      <w:r>
-        <w:t xml:space="preserve"> </w:t>
-      </w:r>
-      <w:r>
-        <w:t xml:space="preserve">and</w:t>
-      </w:r>
-      <w:r>
-        <w:t xml:space="preserve"> </w:t>
-      </w:r>
-      <w:r>
-        <w:rPr>
-          <w:iCs/>
-          <w:i/>
-        </w:rPr>
-        <w:t xml:space="preserve">country level mean of physical punishment</w:t>
-      </w:r>
-      <w:r>
-        <w:t xml:space="preserve"> </w:t>
-      </w:r>
-      <w:r>
-        <w:t xml:space="preserve">on</w:t>
-      </w:r>
-      <w:r>
-        <w:t xml:space="preserve"> </w:t>
-      </w:r>
-      <w:r>
-        <w:rPr>
-          <w:iCs/>
-          <w:i/>
-        </w:rPr>
-        <w:t xml:space="preserve">behavior problems</w:t>
-      </w:r>
-      <w:r>
-        <w:t xml:space="preserve">?</w:t>
-      </w:r>
-    </w:p>
-    <w:p>
-      <w:pPr>
-        <w:pStyle w:val="SourceCode"/>
-      </w:pPr>
-      <w:r>
-        <w:rPr>
-          <w:rStyle w:val="NormalTok"/>
-        </w:rPr>
-        <w:t xml:space="preserve">. </w:t>
-      </w:r>
-      <w:r>
-        <w:rPr>
-          <w:rStyle w:val="KeywordTok"/>
-        </w:rPr>
-        <w:t xml:space="preserve">quietly</w:t>
-      </w:r>
-      <w:r>
-        <w:rPr>
-          <w:rStyle w:val="NormalTok"/>
-        </w:rPr>
-        <w:t xml:space="preserve">: mixed behavior_problems income m_g_income physical_punishment m_g_physical_punishment |</w:t>
-      </w:r>
-      <w:r>
-        <w:br/>
-      </w:r>
-      <w:r>
-        <w:rPr>
-          <w:rStyle w:val="NormalTok"/>
-        </w:rPr>
-        <w:t xml:space="preserve">&gt; | country:</w:t>
-      </w:r>
-    </w:p>
-    <w:bookmarkEnd w:id="35"/>
-    <w:bookmarkStart w:id="36" w:name="X97cf258f33dcca5457065b1dbe9b92f5d75d3fc"/>
-    <w:p>
-      <w:pPr>
-        <w:pStyle w:val="Heading3"/>
-      </w:pPr>
-      <w:r>
-        <w:t xml:space="preserve">Group Mean Centered Covariate and Group Mean</w:t>
-      </w:r>
-    </w:p>
-    <w:p>
-      <w:pPr>
-        <w:pStyle w:val="FirstParagraph"/>
-      </w:pPr>
-      <w:r>
-        <w:t xml:space="preserve">This second parameterization focuses on how</w:t>
-      </w:r>
-      <w:r>
-        <w:t xml:space="preserve"> </w:t>
-      </w:r>
-      <w:r>
-        <w:rPr>
-          <w:iCs/>
-          <w:i/>
-        </w:rPr>
-        <w:t xml:space="preserve">individuals differ from their country level means</w:t>
-      </w:r>
-      <w:r>
-        <w:t xml:space="preserve">, and</w:t>
-      </w:r>
-      <w:r>
-        <w:t xml:space="preserve"> </w:t>
-      </w:r>
-      <w:r>
-        <w:rPr>
-          <w:iCs/>
-          <w:i/>
-        </w:rPr>
-        <w:t xml:space="preserve">country level means</w:t>
-      </w:r>
-      <w:r>
-        <w:t xml:space="preserve">.</w:t>
-      </w:r>
-    </w:p>
-    <w:p>
-      <w:pPr>
-        <w:pStyle w:val="BlockText"/>
-      </w:pPr>
-      <w:r>
-        <w:t xml:space="preserve">What is the effect of</w:t>
-      </w:r>
-      <w:r>
-        <w:t xml:space="preserve"> </w:t>
-      </w:r>
-      <w:r>
-        <w:rPr>
-          <w:iCs/>
-          <w:i/>
-        </w:rPr>
-        <w:t xml:space="preserve">income deviated from its country level mean</w:t>
-      </w:r>
-      <w:r>
-        <w:t xml:space="preserve">,</w:t>
-      </w:r>
-      <w:r>
-        <w:t xml:space="preserve"> </w:t>
-      </w:r>
-      <w:r>
-        <w:rPr>
-          <w:iCs/>
-          <w:i/>
-        </w:rPr>
-        <w:t xml:space="preserve">country level mean income</w:t>
-      </w:r>
-      <w:r>
-        <w:t xml:space="preserve">,</w:t>
-      </w:r>
-      <w:r>
-        <w:t xml:space="preserve"> </w:t>
-      </w:r>
-      <w:r>
-        <w:rPr>
-          <w:iCs/>
-          <w:i/>
-        </w:rPr>
-        <w:t xml:space="preserve">physical punishment deviated from its country level punishment</w:t>
-      </w:r>
-      <w:r>
-        <w:t xml:space="preserve">, and</w:t>
-      </w:r>
-      <w:r>
-        <w:t xml:space="preserve"> </w:t>
-      </w:r>
-      <w:r>
-        <w:rPr>
-          <w:iCs/>
-          <w:i/>
-        </w:rPr>
-        <w:t xml:space="preserve">country level mean of physical punishment</w:t>
-      </w:r>
-      <w:r>
-        <w:t xml:space="preserve"> </w:t>
-      </w:r>
-      <w:r>
-        <w:t xml:space="preserve">on</w:t>
-      </w:r>
-      <w:r>
-        <w:t xml:space="preserve"> </w:t>
-      </w:r>
-      <w:r>
-        <w:rPr>
-          <w:iCs/>
-          <w:i/>
-        </w:rPr>
-        <w:t xml:space="preserve">behavior problems</w:t>
-      </w:r>
-      <w:r>
-        <w:t xml:space="preserve">?</w:t>
-      </w:r>
-    </w:p>
-    <w:p>
-      <w:pPr>
-        <w:pStyle w:val="SourceCode"/>
-      </w:pPr>
-      <w:r>
-        <w:rPr>
-          <w:rStyle w:val="NormalTok"/>
-        </w:rPr>
-        <w:t xml:space="preserve">. </w:t>
-      </w:r>
-      <w:r>
-        <w:rPr>
-          <w:rStyle w:val="KeywordTok"/>
-        </w:rPr>
-        <w:t xml:space="preserve">quietly</w:t>
-      </w:r>
-      <w:r>
-        <w:rPr>
-          <w:rStyle w:val="NormalTok"/>
-        </w:rPr>
-        <w:t xml:space="preserve">: mixed behavior_problems c_g_physical_punishment m_g_income c_g_physical_punishment m_g_</w:t>
-      </w:r>
-      <w:r>
-        <w:br/>
-      </w:r>
-      <w:r>
-        <w:rPr>
-          <w:rStyle w:val="NormalTok"/>
-        </w:rPr>
-        <w:t xml:space="preserve">&gt; physical_punishment || country:</w:t>
-      </w:r>
-    </w:p>
-    <w:bookmarkEnd w:id="36"/>
     <w:bookmarkEnd w:id="37"/>
     <w:bookmarkEnd w:id="38"/>
+    <w:bookmarkStart w:id="41" w:name="multilevel-model-2"/>
+    <w:p>
+      <w:pPr>
+        <w:pStyle w:val="Heading2"/>
+      </w:pPr>
+      <w:r>
+        <w:t xml:space="preserve">Multilevel Model</w:t>
+      </w:r>
+    </w:p>
+    <w:p>
+      <w:pPr>
+        <w:pStyle w:val="FirstParagraph"/>
+      </w:pPr>
+      <w:r>
+        <w:t xml:space="preserve">Again, for the sake of parsimony, I use the</w:t>
+      </w:r>
+      <w:r>
+        <w:t xml:space="preserve"> </w:t>
+      </w:r>
+      <w:r>
+        <w:rPr>
+          <w:rStyle w:val="VerbatimChar"/>
+        </w:rPr>
+        <w:t xml:space="preserve">quietly</w:t>
+      </w:r>
+      <w:r>
+        <w:t xml:space="preserve"> </w:t>
+      </w:r>
+      <w:r>
+        <w:t xml:space="preserve">prefix to suppress output of the multilevel models.</w:t>
+      </w:r>
+    </w:p>
+    <w:bookmarkStart w:id="39" w:name="covariate-and-group-mean-1"/>
+    <w:p>
+      <w:pPr>
+        <w:pStyle w:val="Heading3"/>
+      </w:pPr>
+      <w:r>
+        <w:t xml:space="preserve">Covariate and Group Mean</w:t>
+      </w:r>
+    </w:p>
+    <w:p>
+      <w:pPr>
+        <w:pStyle w:val="BlockText"/>
+      </w:pPr>
+      <w:r>
+        <w:t xml:space="preserve">This first parameterization focuses on</w:t>
+      </w:r>
+      <w:r>
+        <w:t xml:space="preserve"> </w:t>
+      </w:r>
+      <w:r>
+        <w:rPr>
+          <w:i/>
+          <w:iCs/>
+        </w:rPr>
+        <w:t xml:space="preserve">individual scores on covariates</w:t>
+      </w:r>
+      <w:r>
+        <w:t xml:space="preserve"> </w:t>
+      </w:r>
+      <w:r>
+        <w:t xml:space="preserve">and their</w:t>
+      </w:r>
+      <w:r>
+        <w:t xml:space="preserve"> </w:t>
+      </w:r>
+      <w:r>
+        <w:rPr>
+          <w:i/>
+          <w:iCs/>
+        </w:rPr>
+        <w:t xml:space="preserve">country level means</w:t>
+      </w:r>
+      <w:r>
+        <w:t xml:space="preserve">.</w:t>
+      </w:r>
+    </w:p>
+    <w:p>
+      <w:pPr>
+        <w:pStyle w:val="FirstParagraph"/>
+      </w:pPr>
+      <w:r>
+        <w:t xml:space="preserve">What is the effect of</w:t>
+      </w:r>
+      <w:r>
+        <w:t xml:space="preserve"> </w:t>
+      </w:r>
+      <w:r>
+        <w:rPr>
+          <w:i/>
+          <w:iCs/>
+        </w:rPr>
+        <w:t xml:space="preserve">income</w:t>
+      </w:r>
+      <w:r>
+        <w:t xml:space="preserve">,</w:t>
+      </w:r>
+      <w:r>
+        <w:t xml:space="preserve"> </w:t>
+      </w:r>
+      <w:r>
+        <w:rPr>
+          <w:i/>
+          <w:iCs/>
+        </w:rPr>
+        <w:t xml:space="preserve">country level mean income</w:t>
+      </w:r>
+      <w:r>
+        <w:t xml:space="preserve">,</w:t>
+      </w:r>
+      <w:r>
+        <w:t xml:space="preserve"> </w:t>
+      </w:r>
+      <w:r>
+        <w:rPr>
+          <w:i/>
+          <w:iCs/>
+        </w:rPr>
+        <w:t xml:space="preserve">physical punishment</w:t>
+      </w:r>
+      <w:r>
+        <w:t xml:space="preserve"> </w:t>
+      </w:r>
+      <w:r>
+        <w:t xml:space="preserve">and</w:t>
+      </w:r>
+      <w:r>
+        <w:t xml:space="preserve"> </w:t>
+      </w:r>
+      <w:r>
+        <w:rPr>
+          <w:i/>
+          <w:iCs/>
+        </w:rPr>
+        <w:t xml:space="preserve">country level mean of physical punishment</w:t>
+      </w:r>
+      <w:r>
+        <w:t xml:space="preserve"> </w:t>
+      </w:r>
+      <w:r>
+        <w:t xml:space="preserve">on</w:t>
+      </w:r>
+      <w:r>
+        <w:t xml:space="preserve"> </w:t>
+      </w:r>
+      <w:r>
+        <w:rPr>
+          <w:i/>
+          <w:iCs/>
+        </w:rPr>
+        <w:t xml:space="preserve">behavior problems</w:t>
+      </w:r>
+      <w:r>
+        <w:t xml:space="preserve">?</w:t>
+      </w:r>
+    </w:p>
+    <w:p>
+      <w:pPr>
+        <w:pStyle w:val="SourceCode"/>
+      </w:pPr>
+      <w:r>
+        <w:rPr>
+          <w:rStyle w:val="NormalTok"/>
+        </w:rPr>
+        <w:t xml:space="preserve">. </w:t>
+      </w:r>
+      <w:r>
+        <w:rPr>
+          <w:rStyle w:val="KeywordTok"/>
+        </w:rPr>
+        <w:t xml:space="preserve">quietly</w:t>
+      </w:r>
+      <w:r>
+        <w:rPr>
+          <w:rStyle w:val="NormalTok"/>
+        </w:rPr>
+        <w:t xml:space="preserve">: mixed behavior_problems income m_g_income physical_punishment m_g_ph</w:t>
+      </w:r>
+      <w:r>
+        <w:br/>
+      </w:r>
+      <w:r>
+        <w:rPr>
+          <w:rStyle w:val="NormalTok"/>
+        </w:rPr>
+        <w:t xml:space="preserve">&gt; ysical_punishment || country:</w:t>
+      </w:r>
+    </w:p>
+    <w:bookmarkEnd w:id="39"/>
+    <w:bookmarkStart w:id="40" w:name="X97cf258f33dcca5457065b1dbe9b92f5d75d3fc"/>
+    <w:p>
+      <w:pPr>
+        <w:pStyle w:val="Heading3"/>
+      </w:pPr>
+      <w:r>
+        <w:t xml:space="preserve">Group Mean Centered Covariate and Group Mean</w:t>
+      </w:r>
+    </w:p>
+    <w:p>
+      <w:pPr>
+        <w:pStyle w:val="FirstParagraph"/>
+      </w:pPr>
+      <w:r>
+        <w:t xml:space="preserve">This second parameterization focuses on how</w:t>
+      </w:r>
+      <w:r>
+        <w:t xml:space="preserve"> </w:t>
+      </w:r>
+      <w:r>
+        <w:rPr>
+          <w:i/>
+          <w:iCs/>
+        </w:rPr>
+        <w:t xml:space="preserve">individuals differ from their country level means</w:t>
+      </w:r>
+      <w:r>
+        <w:t xml:space="preserve">, and</w:t>
+      </w:r>
+      <w:r>
+        <w:t xml:space="preserve"> </w:t>
+      </w:r>
+      <w:r>
+        <w:rPr>
+          <w:i/>
+          <w:iCs/>
+        </w:rPr>
+        <w:t xml:space="preserve">country level means</w:t>
+      </w:r>
+      <w:r>
+        <w:t xml:space="preserve">.</w:t>
+      </w:r>
+    </w:p>
+    <w:p>
+      <w:pPr>
+        <w:pStyle w:val="BlockText"/>
+      </w:pPr>
+      <w:r>
+        <w:t xml:space="preserve">What is the effect of</w:t>
+      </w:r>
+      <w:r>
+        <w:t xml:space="preserve"> </w:t>
+      </w:r>
+      <w:r>
+        <w:rPr>
+          <w:i/>
+          <w:iCs/>
+        </w:rPr>
+        <w:t xml:space="preserve">income deviated from its country level mean</w:t>
+      </w:r>
+      <w:r>
+        <w:t xml:space="preserve">,</w:t>
+      </w:r>
+      <w:r>
+        <w:t xml:space="preserve"> </w:t>
+      </w:r>
+      <w:r>
+        <w:rPr>
+          <w:i/>
+          <w:iCs/>
+        </w:rPr>
+        <w:t xml:space="preserve">country level mean income</w:t>
+      </w:r>
+      <w:r>
+        <w:t xml:space="preserve">,</w:t>
+      </w:r>
+      <w:r>
+        <w:t xml:space="preserve"> </w:t>
+      </w:r>
+      <w:r>
+        <w:rPr>
+          <w:i/>
+          <w:iCs/>
+        </w:rPr>
+        <w:t xml:space="preserve">physical punishment deviated from its country level punishment</w:t>
+      </w:r>
+      <w:r>
+        <w:t xml:space="preserve">, and</w:t>
+      </w:r>
+      <w:r>
+        <w:t xml:space="preserve"> </w:t>
+      </w:r>
+      <w:r>
+        <w:rPr>
+          <w:i/>
+          <w:iCs/>
+        </w:rPr>
+        <w:t xml:space="preserve">country level mean of physical punishment</w:t>
+      </w:r>
+      <w:r>
+        <w:t xml:space="preserve"> </w:t>
+      </w:r>
+      <w:r>
+        <w:t xml:space="preserve">on</w:t>
+      </w:r>
+      <w:r>
+        <w:t xml:space="preserve"> </w:t>
+      </w:r>
+      <w:r>
+        <w:rPr>
+          <w:i/>
+          <w:iCs/>
+        </w:rPr>
+        <w:t xml:space="preserve">behavior problems</w:t>
+      </w:r>
+      <w:r>
+        <w:t xml:space="preserve">?</w:t>
+      </w:r>
+    </w:p>
+    <w:p>
+      <w:pPr>
+        <w:pStyle w:val="SourceCode"/>
+      </w:pPr>
+      <w:r>
+        <w:rPr>
+          <w:rStyle w:val="NormalTok"/>
+        </w:rPr>
+        <w:t xml:space="preserve">. </w:t>
+      </w:r>
+      <w:r>
+        <w:rPr>
+          <w:rStyle w:val="KeywordTok"/>
+        </w:rPr>
+        <w:t xml:space="preserve">quietly</w:t>
+      </w:r>
+      <w:r>
+        <w:rPr>
+          <w:rStyle w:val="NormalTok"/>
+        </w:rPr>
+        <w:t xml:space="preserve">: mixed behavior_problems c_g_physical_punishment m_g_income c_g_physi</w:t>
+      </w:r>
+      <w:r>
+        <w:br/>
+      </w:r>
+      <w:r>
+        <w:rPr>
+          <w:rStyle w:val="NormalTok"/>
+        </w:rPr>
+        <w:t xml:space="preserve">&gt; cal_punishment m_g_physical_punishment || country:</w:t>
+      </w:r>
+    </w:p>
+    <w:bookmarkEnd w:id="40"/>
+    <w:bookmarkEnd w:id="41"/>
+    <w:bookmarkEnd w:id="42"/>
     <w:sectPr>
       <w:footerReference r:id="rId9" w:type="even"/>
       <w:footerReference r:id="rId10" w:type="default"/>
@@ -5244,14 +5179,14 @@
     </w:lvl>
   </w:abstractNum>
   <w:abstractNum w:abstractNumId="990">
-    <w:nsid w:val="A990"/>
+    <w:nsid w:val="0000A990"/>
     <w:multiLevelType w:val="multilevel"/>
     <w:lvl w:ilvl="0">
       <w:numFmt w:val="bullet"/>
       <w:lvlText w:val=" "/>
       <w:lvlJc w:val="left"/>
       <w:pPr>
-        <w:ind w:left="720" w:hanging="480"/>
+        <w:ind w:left="720" w:hanging="360"/>
       </w:pPr>
     </w:lvl>
     <w:lvl w:ilvl="1">
@@ -5259,7 +5194,7 @@
       <w:lvlText w:val=" "/>
       <w:lvlJc w:val="left"/>
       <w:pPr>
-        <w:ind w:left="1440" w:hanging="480"/>
+        <w:ind w:left="1440" w:hanging="360"/>
       </w:pPr>
     </w:lvl>
     <w:lvl w:ilvl="2">
@@ -5267,7 +5202,7 @@
       <w:lvlText w:val=" "/>
       <w:lvlJc w:val="left"/>
       <w:pPr>
-        <w:ind w:left="2160" w:hanging="480"/>
+        <w:ind w:left="2160" w:hanging="360"/>
       </w:pPr>
     </w:lvl>
     <w:lvl w:ilvl="3">
@@ -5275,7 +5210,7 @@
       <w:lvlText w:val=" "/>
       <w:lvlJc w:val="left"/>
       <w:pPr>
-        <w:ind w:left="2880" w:hanging="480"/>
+        <w:ind w:left="2880" w:hanging="360"/>
       </w:pPr>
     </w:lvl>
     <w:lvl w:ilvl="4">
@@ -5283,7 +5218,7 @@
       <w:lvlText w:val=" "/>
       <w:lvlJc w:val="left"/>
       <w:pPr>
-        <w:ind w:left="3600" w:hanging="480"/>
+        <w:ind w:left="3600" w:hanging="360"/>
       </w:pPr>
     </w:lvl>
     <w:lvl w:ilvl="5">
@@ -5291,7 +5226,7 @@
       <w:lvlText w:val=" "/>
       <w:lvlJc w:val="left"/>
       <w:pPr>
-        <w:ind w:left="4320" w:hanging="480"/>
+        <w:ind w:left="4320" w:hanging="360"/>
       </w:pPr>
     </w:lvl>
     <w:lvl w:ilvl="6">
@@ -5299,7 +5234,7 @@
       <w:lvlText w:val=" "/>
       <w:lvlJc w:val="left"/>
       <w:pPr>
-        <w:ind w:left="5040" w:hanging="480"/>
+        <w:ind w:left="5040" w:hanging="360"/>
       </w:pPr>
     </w:lvl>
     <w:lvl w:ilvl="7">
@@ -5307,7 +5242,7 @@
       <w:lvlText w:val=" "/>
       <w:lvlJc w:val="left"/>
       <w:pPr>
-        <w:ind w:left="5760" w:hanging="480"/>
+        <w:ind w:left="5760" w:hanging="360"/>
       </w:pPr>
     </w:lvl>
     <w:lvl w:ilvl="8">
@@ -5315,7 +5250,7 @@
       <w:lvlText w:val=" "/>
       <w:lvlJc w:val="left"/>
       <w:pPr>
-        <w:ind w:left="6480" w:hanging="480"/>
+        <w:ind w:left="6480" w:hanging="360"/>
       </w:pPr>
     </w:lvl>
   </w:abstractNum>
@@ -6318,8 +6253,8 @@
     <w:name w:val="KeywordTok"/>
     <w:basedOn w:val="VerbatimChar"/>
     <w:rPr>
+      <w:b/>
       <w:color w:val="007020"/>
-      <w:b/>
     </w:rPr>
   </w:style>
   <w:style w:type="character" w:customStyle="1" w:styleId="DataTypeTok">
@@ -6395,40 +6330,43 @@
   <w:style w:type="character" w:customStyle="1" w:styleId="ImportTok">
     <w:name w:val="ImportTok"/>
     <w:basedOn w:val="VerbatimChar"/>
-    <w:rPr/>
+    <w:rPr>
+      <w:b/>
+      <w:color w:val="008000"/>
+    </w:rPr>
   </w:style>
   <w:style w:type="character" w:customStyle="1" w:styleId="CommentTok">
     <w:name w:val="CommentTok"/>
     <w:basedOn w:val="VerbatimChar"/>
     <w:rPr>
+      <w:i/>
       <w:color w:val="60a0b0"/>
-      <w:i/>
     </w:rPr>
   </w:style>
   <w:style w:type="character" w:customStyle="1" w:styleId="DocumentationTok">
     <w:name w:val="DocumentationTok"/>
     <w:basedOn w:val="VerbatimChar"/>
     <w:rPr>
+      <w:i/>
       <w:color w:val="ba2121"/>
-      <w:i/>
     </w:rPr>
   </w:style>
   <w:style w:type="character" w:customStyle="1" w:styleId="AnnotationTok">
     <w:name w:val="AnnotationTok"/>
     <w:basedOn w:val="VerbatimChar"/>
     <w:rPr>
-      <w:color w:val="60a0b0"/>
       <w:b/>
       <w:i/>
+      <w:color w:val="60a0b0"/>
     </w:rPr>
   </w:style>
   <w:style w:type="character" w:customStyle="1" w:styleId="CommentVarTok">
     <w:name w:val="CommentVarTok"/>
     <w:basedOn w:val="VerbatimChar"/>
     <w:rPr>
-      <w:color w:val="60a0b0"/>
       <w:b/>
       <w:i/>
+      <w:color w:val="60a0b0"/>
     </w:rPr>
   </w:style>
   <w:style w:type="character" w:customStyle="1" w:styleId="OtherTok">
@@ -6456,8 +6394,8 @@
     <w:name w:val="ControlFlowTok"/>
     <w:basedOn w:val="VerbatimChar"/>
     <w:rPr>
+      <w:b/>
       <w:color w:val="007020"/>
-      <w:b/>
     </w:rPr>
   </w:style>
   <w:style w:type="character" w:customStyle="1" w:styleId="OperatorTok">
@@ -6470,7 +6408,9 @@
   <w:style w:type="character" w:customStyle="1" w:styleId="BuiltInTok">
     <w:name w:val="BuiltInTok"/>
     <w:basedOn w:val="VerbatimChar"/>
-    <w:rPr/>
+    <w:rPr>
+      <w:color w:val="008000"/>
+    </w:rPr>
   </w:style>
   <w:style w:type="character" w:customStyle="1" w:styleId="ExtensionTok">
     <w:name w:val="ExtensionTok"/>
@@ -6500,34 +6440,34 @@
     <w:name w:val="InformationTok"/>
     <w:basedOn w:val="VerbatimChar"/>
     <w:rPr>
-      <w:color w:val="60a0b0"/>
       <w:b/>
       <w:i/>
+      <w:color w:val="60a0b0"/>
     </w:rPr>
   </w:style>
   <w:style w:type="character" w:customStyle="1" w:styleId="WarningTok">
     <w:name w:val="WarningTok"/>
     <w:basedOn w:val="VerbatimChar"/>
     <w:rPr>
-      <w:color w:val="60a0b0"/>
       <w:b/>
       <w:i/>
+      <w:color w:val="60a0b0"/>
     </w:rPr>
   </w:style>
   <w:style w:type="character" w:customStyle="1" w:styleId="AlertTok">
     <w:name w:val="AlertTok"/>
     <w:basedOn w:val="VerbatimChar"/>
     <w:rPr>
+      <w:b/>
       <w:color w:val="ff0000"/>
-      <w:b/>
     </w:rPr>
   </w:style>
   <w:style w:type="character" w:customStyle="1" w:styleId="ErrorTok">
     <w:name w:val="ErrorTok"/>
     <w:basedOn w:val="VerbatimChar"/>
     <w:rPr>
+      <w:b/>
       <w:color w:val="ff0000"/>
-      <w:b/>
     </w:rPr>
   </w:style>
   <w:style w:type="character" w:customStyle="1" w:styleId="NormalTok">

</xml_diff>